<commit_message>
restructured files, cleaned up various files
</commit_message>
<xml_diff>
--- a/researchPlan/researchPlan081616.docx
+++ b/researchPlan/researchPlan081616.docx
@@ -729,17 +729,57 @@
           <w:rFonts w:ascii="Arial" w:hAnsi="Arial" w:cs="Arial"/>
           <w:color w:val="000000" w:themeColor="text1"/>
         </w:rPr>
-        <w:t xml:space="preserve">Lamb and </w:t>
-      </w:r>
-      <w:proofErr w:type="spellStart"/>
-      <w:r>
-        <w:rPr>
-          <w:rFonts w:ascii="Arial" w:hAnsi="Arial" w:cs="Arial"/>
-          <w:color w:val="000000" w:themeColor="text1"/>
-        </w:rPr>
-        <w:t>Verlinde</w:t>
-      </w:r>
-      <w:proofErr w:type="spellEnd"/>
+        <w:t xml:space="preserve">Lamb and Verlinde </w:t>
+      </w:r>
+      <w:r>
+        <w:rPr>
+          <w:rFonts w:ascii="Arial" w:hAnsi="Arial" w:cs="Arial"/>
+          <w:color w:val="000000" w:themeColor="text1"/>
+        </w:rPr>
+        <w:t>2011</w:t>
+      </w:r>
+      <w:r>
+        <w:rPr>
+          <w:rFonts w:ascii="Arial" w:hAnsi="Arial" w:cs="Arial"/>
+          <w:color w:val="000000" w:themeColor="text1"/>
+        </w:rPr>
+        <w:t>)</w:t>
+      </w:r>
+      <w:r>
+        <w:rPr>
+          <w:rFonts w:ascii="Arial" w:hAnsi="Arial" w:cs="Arial"/>
+          <w:color w:val="000000" w:themeColor="text1"/>
+        </w:rPr>
+        <w:t xml:space="preserve">. </w:t>
+      </w:r>
+      <w:r>
+        <w:rPr>
+          <w:rFonts w:ascii="Arial" w:hAnsi="Arial" w:cs="Arial"/>
+          <w:color w:val="000000" w:themeColor="text1"/>
+        </w:rPr>
+        <w:t xml:space="preserve">Furthermore, </w:t>
+      </w:r>
+      <w:r>
+        <w:rPr>
+          <w:rFonts w:ascii="Arial" w:hAnsi="Arial" w:cs="Arial"/>
+          <w:color w:val="000000" w:themeColor="text1"/>
+        </w:rPr>
+        <w:t xml:space="preserve">several </w:t>
+      </w:r>
+      <w:r>
+        <w:rPr>
+          <w:rFonts w:ascii="Arial" w:hAnsi="Arial" w:cs="Arial"/>
+          <w:color w:val="000000" w:themeColor="text1"/>
+        </w:rPr>
+        <w:t xml:space="preserve">distribution </w:t>
+      </w:r>
+      <w:r>
+        <w:rPr>
+          <w:rFonts w:ascii="Arial" w:hAnsi="Arial" w:cs="Arial"/>
+          <w:color w:val="000000" w:themeColor="text1"/>
+        </w:rPr>
+        <w:t>statistics (for example kurtosis, skewedness, and measures of bi-modality)</w:t>
+      </w:r>
       <w:r>
         <w:rPr>
           <w:rFonts w:ascii="Arial" w:hAnsi="Arial" w:cs="Arial"/>
@@ -752,49 +792,7 @@
           <w:rFonts w:ascii="Arial" w:hAnsi="Arial" w:cs="Arial"/>
           <w:color w:val="000000" w:themeColor="text1"/>
         </w:rPr>
-        <w:t>2011</w:t>
-      </w:r>
-      <w:r>
-        <w:rPr>
-          <w:rFonts w:ascii="Arial" w:hAnsi="Arial" w:cs="Arial"/>
-          <w:color w:val="000000" w:themeColor="text1"/>
-        </w:rPr>
-        <w:t>)</w:t>
-      </w:r>
-      <w:r>
-        <w:rPr>
-          <w:rFonts w:ascii="Arial" w:hAnsi="Arial" w:cs="Arial"/>
-          <w:color w:val="000000" w:themeColor="text1"/>
-        </w:rPr>
-        <w:t xml:space="preserve">. </w:t>
-      </w:r>
-      <w:r>
-        <w:rPr>
-          <w:rFonts w:ascii="Arial" w:hAnsi="Arial" w:cs="Arial"/>
-          <w:color w:val="000000" w:themeColor="text1"/>
-        </w:rPr>
-        <w:t xml:space="preserve">Furthermore, </w:t>
-      </w:r>
-      <w:r>
-        <w:rPr>
-          <w:rFonts w:ascii="Arial" w:hAnsi="Arial" w:cs="Arial"/>
-          <w:color w:val="000000" w:themeColor="text1"/>
-        </w:rPr>
-        <w:t xml:space="preserve">several </w:t>
-      </w:r>
-      <w:r>
-        <w:rPr>
-          <w:rFonts w:ascii="Arial" w:hAnsi="Arial" w:cs="Arial"/>
-          <w:color w:val="000000" w:themeColor="text1"/>
-        </w:rPr>
-        <w:t xml:space="preserve">distribution </w:t>
-      </w:r>
-      <w:r>
-        <w:rPr>
-          <w:rFonts w:ascii="Arial" w:hAnsi="Arial" w:cs="Arial"/>
-          <w:color w:val="000000" w:themeColor="text1"/>
-        </w:rPr>
-        <w:t>statistics (for example kurtosis, skewedness, and measures of bi-modality)</w:t>
+        <w:t>are</w:t>
       </w:r>
       <w:r>
         <w:rPr>
@@ -808,7 +806,42 @@
           <w:rFonts w:ascii="Arial" w:hAnsi="Arial" w:cs="Arial"/>
           <w:color w:val="000000" w:themeColor="text1"/>
         </w:rPr>
-        <w:t>are</w:t>
+        <w:t>characteristic</w:t>
+      </w:r>
+      <w:r>
+        <w:rPr>
+          <w:rFonts w:ascii="Arial" w:hAnsi="Arial" w:cs="Arial"/>
+          <w:color w:val="000000" w:themeColor="text1"/>
+        </w:rPr>
+        <w:t xml:space="preserve"> to specific </w:t>
+      </w:r>
+      <w:r>
+        <w:rPr>
+          <w:rFonts w:ascii="Arial" w:hAnsi="Arial" w:cs="Arial"/>
+          <w:color w:val="000000" w:themeColor="text1"/>
+        </w:rPr>
+        <w:t>cloud properties and</w:t>
+      </w:r>
+      <w:r>
+        <w:rPr>
+          <w:rFonts w:ascii="Arial" w:hAnsi="Arial" w:cs="Arial"/>
+          <w:color w:val="000000" w:themeColor="text1"/>
+        </w:rPr>
+        <w:t xml:space="preserve"> process</w:t>
+      </w:r>
+      <w:r>
+        <w:rPr>
+          <w:rFonts w:ascii="Arial" w:hAnsi="Arial" w:cs="Arial"/>
+          <w:color w:val="000000" w:themeColor="text1"/>
+        </w:rPr>
+        <w:t>es</w:t>
+      </w:r>
+      <w:r>
+        <w:rPr>
+          <w:rFonts w:ascii="Arial" w:hAnsi="Arial" w:cs="Arial"/>
+          <w:color w:val="000000" w:themeColor="text1"/>
+        </w:rPr>
+        <w:t>.</w:t>
       </w:r>
       <w:r>
         <w:rPr>
@@ -820,42 +853,42 @@
       <w:r>
         <w:rPr>
           <w:rFonts w:ascii="Arial" w:hAnsi="Arial" w:cs="Arial"/>
-          <w:color w:val="000000" w:themeColor="text1"/>
-        </w:rPr>
-        <w:t>characteristic</w:t>
-      </w:r>
-      <w:r>
-        <w:rPr>
-          <w:rFonts w:ascii="Arial" w:hAnsi="Arial" w:cs="Arial"/>
-          <w:color w:val="000000" w:themeColor="text1"/>
-        </w:rPr>
-        <w:t xml:space="preserve"> to specific </w:t>
-      </w:r>
-      <w:r>
-        <w:rPr>
-          <w:rFonts w:ascii="Arial" w:hAnsi="Arial" w:cs="Arial"/>
-          <w:color w:val="000000" w:themeColor="text1"/>
-        </w:rPr>
-        <w:t>cloud properties and</w:t>
-      </w:r>
-      <w:r>
-        <w:rPr>
-          <w:rFonts w:ascii="Arial" w:hAnsi="Arial" w:cs="Arial"/>
-          <w:color w:val="000000" w:themeColor="text1"/>
-        </w:rPr>
-        <w:t xml:space="preserve"> process</w:t>
-      </w:r>
-      <w:r>
-        <w:rPr>
-          <w:rFonts w:ascii="Arial" w:hAnsi="Arial" w:cs="Arial"/>
-          <w:color w:val="000000" w:themeColor="text1"/>
-        </w:rPr>
-        <w:t>es</w:t>
-      </w:r>
-      <w:r>
-        <w:rPr>
-          <w:rFonts w:ascii="Arial" w:hAnsi="Arial" w:cs="Arial"/>
-          <w:color w:val="000000" w:themeColor="text1"/>
+        </w:rPr>
+        <w:t xml:space="preserve">Distributions composed of small diameter droplets (less than 100 </w:t>
+      </w:r>
+      <w:r>
+        <w:rPr>
+          <w:rFonts w:ascii="Arial" w:hAnsi="Arial" w:cs="Arial"/>
+        </w:rPr>
+        <w:t>μm</w:t>
+      </w:r>
+      <w:r>
+        <w:rPr>
+          <w:rFonts w:ascii="Arial" w:hAnsi="Arial" w:cs="Arial"/>
+        </w:rPr>
+        <w:t xml:space="preserve"> diameter) are especially useful for studies focusing on droplet activation and </w:t>
+      </w:r>
+      <w:r>
+        <w:rPr>
+          <w:rFonts w:ascii="Arial" w:hAnsi="Arial" w:cs="Arial"/>
+        </w:rPr>
+        <w:t>primary</w:t>
+      </w:r>
+      <w:r>
+        <w:rPr>
+          <w:rFonts w:ascii="Arial" w:hAnsi="Arial" w:cs="Arial"/>
+        </w:rPr>
+        <w:t xml:space="preserve"> precipitation</w:t>
+      </w:r>
+      <w:r>
+        <w:rPr>
+          <w:rFonts w:ascii="Arial" w:hAnsi="Arial" w:cs="Arial"/>
+        </w:rPr>
+        <w:t xml:space="preserve"> processes</w:t>
+      </w:r>
+      <w:r>
+        <w:rPr>
+          <w:rFonts w:ascii="Arial" w:hAnsi="Arial" w:cs="Arial"/>
         </w:rPr>
         <w:t>.</w:t>
       </w:r>
@@ -869,42 +902,70 @@
       <w:r>
         <w:rPr>
           <w:rFonts w:ascii="Arial" w:hAnsi="Arial" w:cs="Arial"/>
-        </w:rPr>
-        <w:t xml:space="preserve">Distributions composed of small diameter droplets (less than 100 </w:t>
-      </w:r>
-      <w:r>
-        <w:rPr>
-          <w:rFonts w:ascii="Arial" w:hAnsi="Arial" w:cs="Arial"/>
-        </w:rPr>
-        <w:t>μm</w:t>
-      </w:r>
-      <w:r>
-        <w:rPr>
-          <w:rFonts w:ascii="Arial" w:hAnsi="Arial" w:cs="Arial"/>
-        </w:rPr>
-        <w:t xml:space="preserve"> diameter) are especially useful for studies focusing on droplet activation and </w:t>
-      </w:r>
-      <w:r>
-        <w:rPr>
-          <w:rFonts w:ascii="Arial" w:hAnsi="Arial" w:cs="Arial"/>
-        </w:rPr>
-        <w:t>primary</w:t>
-      </w:r>
-      <w:r>
-        <w:rPr>
-          <w:rFonts w:ascii="Arial" w:hAnsi="Arial" w:cs="Arial"/>
-        </w:rPr>
-        <w:t xml:space="preserve"> precipitation</w:t>
-      </w:r>
-      <w:r>
-        <w:rPr>
-          <w:rFonts w:ascii="Arial" w:hAnsi="Arial" w:cs="Arial"/>
-        </w:rPr>
-        <w:t xml:space="preserve"> processes</w:t>
-      </w:r>
-      <w:r>
-        <w:rPr>
-          <w:rFonts w:ascii="Arial" w:hAnsi="Arial" w:cs="Arial"/>
+          <w:color w:val="000000" w:themeColor="text1"/>
+        </w:rPr>
+        <w:t>Clouds composed</w:t>
+      </w:r>
+      <w:r>
+        <w:rPr>
+          <w:rFonts w:ascii="Arial" w:hAnsi="Arial" w:cs="Arial"/>
+          <w:color w:val="000000" w:themeColor="text1"/>
+        </w:rPr>
+        <w:t xml:space="preserve"> of newly</w:t>
+      </w:r>
+      <w:r>
+        <w:rPr>
+          <w:rFonts w:ascii="Arial" w:hAnsi="Arial" w:cs="Arial"/>
+          <w:color w:val="000000" w:themeColor="text1"/>
+        </w:rPr>
+        <w:t xml:space="preserve">-activated droplets show narrow </w:t>
+      </w:r>
+      <w:r>
+        <w:rPr>
+          <w:rFonts w:ascii="Arial" w:hAnsi="Arial" w:cs="Arial"/>
+          <w:color w:val="000000" w:themeColor="text1"/>
+        </w:rPr>
+        <w:t xml:space="preserve">DSDs of small </w:t>
+      </w:r>
+      <w:r>
+        <w:rPr>
+          <w:rFonts w:ascii="Arial" w:hAnsi="Arial" w:cs="Arial"/>
+          <w:color w:val="000000" w:themeColor="text1"/>
+        </w:rPr>
+        <w:t xml:space="preserve">mean </w:t>
+      </w:r>
+      <w:r>
+        <w:rPr>
+          <w:rFonts w:ascii="Arial" w:hAnsi="Arial" w:cs="Arial"/>
+          <w:color w:val="000000" w:themeColor="text1"/>
+        </w:rPr>
+        <w:t xml:space="preserve">diameter because </w:t>
+      </w:r>
+      <w:r>
+        <w:rPr>
+          <w:rFonts w:ascii="Arial" w:hAnsi="Arial" w:cs="Arial"/>
+          <w:color w:val="000000" w:themeColor="text1"/>
+        </w:rPr>
+        <w:t>condensational mass</w:t>
+      </w:r>
+      <w:r>
+        <w:rPr>
+          <w:rFonts w:ascii="Arial" w:hAnsi="Arial" w:cs="Arial"/>
+          <w:color w:val="000000" w:themeColor="text1"/>
+        </w:rPr>
+        <w:t xml:space="preserve"> rate is proportional to droplet </w:t>
+      </w:r>
+      <w:r>
+        <w:rPr>
+          <w:rFonts w:ascii="Arial" w:hAnsi="Arial" w:cs="Arial"/>
+          <w:color w:val="000000" w:themeColor="text1"/>
+        </w:rPr>
+        <w:t>diameter</w:t>
+      </w:r>
+      <w:r>
+        <w:rPr>
+          <w:rFonts w:ascii="Arial" w:hAnsi="Arial" w:cs="Arial"/>
+          <w:color w:val="000000" w:themeColor="text1"/>
         </w:rPr>
         <w:t>.</w:t>
       </w:r>
@@ -920,56 +981,252 @@
           <w:rFonts w:ascii="Arial" w:hAnsi="Arial" w:cs="Arial"/>
           <w:color w:val="000000" w:themeColor="text1"/>
         </w:rPr>
-        <w:t>Clouds composed</w:t>
-      </w:r>
-      <w:r>
-        <w:rPr>
-          <w:rFonts w:ascii="Arial" w:hAnsi="Arial" w:cs="Arial"/>
-          <w:color w:val="000000" w:themeColor="text1"/>
-        </w:rPr>
-        <w:t xml:space="preserve"> of newly</w:t>
-      </w:r>
-      <w:r>
-        <w:rPr>
-          <w:rFonts w:ascii="Arial" w:hAnsi="Arial" w:cs="Arial"/>
-          <w:color w:val="000000" w:themeColor="text1"/>
-        </w:rPr>
-        <w:t xml:space="preserve">-activated droplets show narrow </w:t>
-      </w:r>
-      <w:r>
-        <w:rPr>
-          <w:rFonts w:ascii="Arial" w:hAnsi="Arial" w:cs="Arial"/>
-          <w:color w:val="000000" w:themeColor="text1"/>
-        </w:rPr>
-        <w:t xml:space="preserve">DSDs of small </w:t>
-      </w:r>
-      <w:r>
-        <w:rPr>
-          <w:rFonts w:ascii="Arial" w:hAnsi="Arial" w:cs="Arial"/>
-          <w:color w:val="000000" w:themeColor="text1"/>
-        </w:rPr>
-        <w:t xml:space="preserve">mean </w:t>
-      </w:r>
-      <w:r>
-        <w:rPr>
-          <w:rFonts w:ascii="Arial" w:hAnsi="Arial" w:cs="Arial"/>
-          <w:color w:val="000000" w:themeColor="text1"/>
-        </w:rPr>
-        <w:t xml:space="preserve">diameter because </w:t>
-      </w:r>
-      <w:r>
-        <w:rPr>
-          <w:rFonts w:ascii="Arial" w:hAnsi="Arial" w:cs="Arial"/>
-          <w:color w:val="000000" w:themeColor="text1"/>
-        </w:rPr>
-        <w:t>condensational mass</w:t>
-      </w:r>
-      <w:r>
-        <w:rPr>
-          <w:rFonts w:ascii="Arial" w:hAnsi="Arial" w:cs="Arial"/>
-          <w:color w:val="000000" w:themeColor="text1"/>
-        </w:rPr>
-        <w:t xml:space="preserve"> rate is proportional to droplet </w:t>
+        <w:t xml:space="preserve">Growth to precipitation-sized </w:t>
+      </w:r>
+      <w:r>
+        <w:rPr>
+          <w:rFonts w:ascii="Arial" w:hAnsi="Arial" w:cs="Arial"/>
+          <w:color w:val="000000" w:themeColor="text1"/>
+        </w:rPr>
+        <w:t>particles</w:t>
+      </w:r>
+      <w:r>
+        <w:rPr>
+          <w:rFonts w:ascii="Arial" w:hAnsi="Arial" w:cs="Arial"/>
+          <w:color w:val="000000" w:themeColor="text1"/>
+        </w:rPr>
+        <w:t xml:space="preserve"> by </w:t>
+      </w:r>
+      <w:r>
+        <w:rPr>
+          <w:rFonts w:ascii="Arial" w:hAnsi="Arial" w:cs="Arial"/>
+          <w:color w:val="000000" w:themeColor="text1"/>
+        </w:rPr>
+        <w:t xml:space="preserve">condensation </w:t>
+      </w:r>
+      <w:r>
+        <w:rPr>
+          <w:rFonts w:ascii="Arial" w:hAnsi="Arial" w:cs="Arial"/>
+          <w:color w:val="000000" w:themeColor="text1"/>
+        </w:rPr>
+        <w:t>alone would require timescales far longer than are observed</w:t>
+      </w:r>
+      <w:r>
+        <w:rPr>
+          <w:rFonts w:ascii="Arial" w:hAnsi="Arial" w:cs="Arial"/>
+          <w:color w:val="000000" w:themeColor="text1"/>
+        </w:rPr>
+        <w:t>,</w:t>
+      </w:r>
+      <w:r>
+        <w:rPr>
+          <w:rFonts w:ascii="Arial" w:hAnsi="Arial" w:cs="Arial"/>
+          <w:color w:val="000000" w:themeColor="text1"/>
+        </w:rPr>
+        <w:t xml:space="preserve"> implying</w:t>
+      </w:r>
+      <w:r>
+        <w:rPr>
+          <w:rFonts w:ascii="Arial" w:hAnsi="Arial" w:cs="Arial"/>
+          <w:color w:val="000000" w:themeColor="text1"/>
+        </w:rPr>
+        <w:t xml:space="preserve"> the importance of</w:t>
+      </w:r>
+      <w:r>
+        <w:rPr>
+          <w:rFonts w:ascii="Arial" w:hAnsi="Arial" w:cs="Arial"/>
+          <w:color w:val="000000" w:themeColor="text1"/>
+        </w:rPr>
+        <w:t xml:space="preserve"> </w:t>
+      </w:r>
+      <w:r>
+        <w:rPr>
+          <w:rFonts w:ascii="Arial" w:hAnsi="Arial" w:cs="Arial"/>
+          <w:color w:val="000000" w:themeColor="text1"/>
+        </w:rPr>
+        <w:t xml:space="preserve">precipitation processes. </w:t>
+      </w:r>
+      <w:r>
+        <w:rPr>
+          <w:rFonts w:ascii="Arial" w:hAnsi="Arial" w:cs="Arial"/>
+          <w:color w:val="000000" w:themeColor="text1"/>
+        </w:rPr>
+        <w:t>One such process, d</w:t>
+      </w:r>
+      <w:r>
+        <w:rPr>
+          <w:rFonts w:ascii="Arial" w:hAnsi="Arial" w:cs="Arial"/>
+          <w:color w:val="000000" w:themeColor="text1"/>
+        </w:rPr>
+        <w:t>roplet collection and coalescence</w:t>
+      </w:r>
+      <w:r>
+        <w:rPr>
+          <w:rFonts w:ascii="Arial" w:hAnsi="Arial" w:cs="Arial"/>
+          <w:color w:val="000000" w:themeColor="text1"/>
+        </w:rPr>
+        <w:t>,</w:t>
+      </w:r>
+      <w:r>
+        <w:rPr>
+          <w:rFonts w:ascii="Arial" w:hAnsi="Arial" w:cs="Arial"/>
+          <w:color w:val="000000" w:themeColor="text1"/>
+        </w:rPr>
+        <w:t xml:space="preserve"> </w:t>
+      </w:r>
+      <w:r>
+        <w:rPr>
+          <w:rFonts w:ascii="Arial" w:hAnsi="Arial" w:cs="Arial"/>
+          <w:color w:val="000000" w:themeColor="text1"/>
+        </w:rPr>
+        <w:t>shifts the</w:t>
+      </w:r>
+      <w:r>
+        <w:rPr>
+          <w:rFonts w:ascii="Arial" w:hAnsi="Arial" w:cs="Arial"/>
+          <w:color w:val="000000" w:themeColor="text1"/>
+        </w:rPr>
+        <w:t xml:space="preserve"> </w:t>
+      </w:r>
+      <w:r>
+        <w:rPr>
+          <w:rFonts w:ascii="Arial" w:hAnsi="Arial" w:cs="Arial"/>
+          <w:color w:val="000000" w:themeColor="text1"/>
+        </w:rPr>
+        <w:t xml:space="preserve">narrow </w:t>
+      </w:r>
+      <w:r>
+        <w:rPr>
+          <w:rFonts w:ascii="Arial" w:hAnsi="Arial" w:cs="Arial"/>
+          <w:color w:val="000000" w:themeColor="text1"/>
+        </w:rPr>
+        <w:t>new</w:t>
+      </w:r>
+      <w:r>
+        <w:rPr>
+          <w:rFonts w:ascii="Arial" w:hAnsi="Arial" w:cs="Arial"/>
+          <w:color w:val="000000" w:themeColor="text1"/>
+        </w:rPr>
+        <w:t>ly-activated</w:t>
+      </w:r>
+      <w:r>
+        <w:rPr>
+          <w:rFonts w:ascii="Arial" w:hAnsi="Arial" w:cs="Arial"/>
+          <w:color w:val="000000" w:themeColor="text1"/>
+        </w:rPr>
+        <w:t xml:space="preserve"> </w:t>
+      </w:r>
+      <w:r>
+        <w:rPr>
+          <w:rFonts w:ascii="Arial" w:hAnsi="Arial" w:cs="Arial"/>
+          <w:color w:val="000000" w:themeColor="text1"/>
+        </w:rPr>
+        <w:t xml:space="preserve">droplet </w:t>
+      </w:r>
+      <w:r>
+        <w:rPr>
+          <w:rFonts w:ascii="Arial" w:hAnsi="Arial" w:cs="Arial"/>
+          <w:color w:val="000000" w:themeColor="text1"/>
+        </w:rPr>
+        <w:t xml:space="preserve">distributions </w:t>
+      </w:r>
+      <w:r>
+        <w:rPr>
+          <w:rFonts w:ascii="Arial" w:hAnsi="Arial" w:cs="Arial"/>
+          <w:color w:val="000000" w:themeColor="text1"/>
+        </w:rPr>
+        <w:t>to a</w:t>
+      </w:r>
+      <w:r>
+        <w:rPr>
+          <w:rFonts w:ascii="Arial" w:hAnsi="Arial" w:cs="Arial"/>
+          <w:color w:val="000000" w:themeColor="text1"/>
+        </w:rPr>
+        <w:t xml:space="preserve"> more disperse bi-modal shape </w:t>
+      </w:r>
+      <w:r>
+        <w:rPr>
+          <w:rFonts w:ascii="Arial" w:hAnsi="Arial" w:cs="Arial"/>
+          <w:color w:val="000000" w:themeColor="text1"/>
+        </w:rPr>
+        <w:t>(Lamb and Verlinde 2011).</w:t>
+      </w:r>
+      <w:r>
+        <w:rPr>
+          <w:rFonts w:ascii="Arial" w:hAnsi="Arial" w:cs="Arial"/>
+          <w:color w:val="000000" w:themeColor="text1"/>
+        </w:rPr>
+        <w:t xml:space="preserve"> </w:t>
+      </w:r>
+      <w:r>
+        <w:rPr>
+          <w:rFonts w:ascii="Arial" w:hAnsi="Arial" w:cs="Arial"/>
+          <w:color w:val="000000" w:themeColor="text1"/>
+        </w:rPr>
+        <w:t>Distribution widening can</w:t>
+      </w:r>
+      <w:r>
+        <w:rPr>
+          <w:rFonts w:ascii="Arial" w:hAnsi="Arial" w:cs="Arial"/>
+          <w:color w:val="000000" w:themeColor="text1"/>
+        </w:rPr>
+        <w:t xml:space="preserve"> in turn</w:t>
+      </w:r>
+      <w:r>
+        <w:rPr>
+          <w:rFonts w:ascii="Arial" w:hAnsi="Arial" w:cs="Arial"/>
+          <w:color w:val="000000" w:themeColor="text1"/>
+        </w:rPr>
+        <w:t xml:space="preserve"> </w:t>
+      </w:r>
+      <w:r>
+        <w:rPr>
+          <w:rFonts w:ascii="Arial" w:hAnsi="Arial" w:cs="Arial"/>
+          <w:color w:val="000000" w:themeColor="text1"/>
+        </w:rPr>
+        <w:t>lead to</w:t>
+      </w:r>
+      <w:r>
+        <w:rPr>
+          <w:rFonts w:ascii="Arial" w:hAnsi="Arial" w:cs="Arial"/>
+          <w:color w:val="000000" w:themeColor="text1"/>
+        </w:rPr>
+        <w:t xml:space="preserve"> positive coalescence feedback</w:t>
+      </w:r>
+      <w:r>
+        <w:rPr>
+          <w:rFonts w:ascii="Arial" w:hAnsi="Arial" w:cs="Arial"/>
+          <w:color w:val="000000" w:themeColor="text1"/>
+        </w:rPr>
+        <w:t>s (</w:t>
+      </w:r>
+      <w:r>
+        <w:rPr>
+          <w:rFonts w:ascii="Arial" w:hAnsi="Arial" w:cs="Arial"/>
+          <w:color w:val="000000" w:themeColor="text1"/>
+        </w:rPr>
+        <w:t>due to droplet terminal velocity</w:t>
+      </w:r>
+      <w:r>
+        <w:rPr>
+          <w:rFonts w:ascii="Arial" w:hAnsi="Arial" w:cs="Arial"/>
+          <w:color w:val="000000" w:themeColor="text1"/>
+        </w:rPr>
+        <w:t xml:space="preserve"> </w:t>
+      </w:r>
+      <w:r>
+        <w:rPr>
+          <w:rFonts w:ascii="Arial" w:hAnsi="Arial" w:cs="Arial"/>
+          <w:color w:val="000000" w:themeColor="text1"/>
+        </w:rPr>
+        <w:t xml:space="preserve">being </w:t>
+      </w:r>
+      <w:r>
+        <w:rPr>
+          <w:rFonts w:ascii="Arial" w:hAnsi="Arial" w:cs="Arial"/>
+          <w:color w:val="000000" w:themeColor="text1"/>
+        </w:rPr>
+        <w:t xml:space="preserve">proportionally related to </w:t>
       </w:r>
       <w:r>
         <w:rPr>
@@ -983,6 +1240,34 @@
           <w:rFonts w:ascii="Arial" w:hAnsi="Arial" w:cs="Arial"/>
           <w:color w:val="000000" w:themeColor="text1"/>
         </w:rPr>
+        <w:t>) which accelerate</w:t>
+      </w:r>
+      <w:r>
+        <w:rPr>
+          <w:rFonts w:ascii="Arial" w:hAnsi="Arial" w:cs="Arial"/>
+          <w:color w:val="000000" w:themeColor="text1"/>
+        </w:rPr>
+        <w:t>s</w:t>
+      </w:r>
+      <w:r>
+        <w:rPr>
+          <w:rFonts w:ascii="Arial" w:hAnsi="Arial" w:cs="Arial"/>
+          <w:color w:val="000000" w:themeColor="text1"/>
+        </w:rPr>
+        <w:t xml:space="preserve"> droplet growth</w:t>
+      </w:r>
+      <w:r>
+        <w:rPr>
+          <w:rFonts w:ascii="Arial" w:hAnsi="Arial" w:cs="Arial"/>
+          <w:color w:val="000000" w:themeColor="text1"/>
+        </w:rPr>
+        <w:t xml:space="preserve"> rates</w:t>
+      </w:r>
+      <w:r>
+        <w:rPr>
+          <w:rFonts w:ascii="Arial" w:hAnsi="Arial" w:cs="Arial"/>
+          <w:color w:val="000000" w:themeColor="text1"/>
+        </w:rPr>
         <w:t>.</w:t>
       </w:r>
       <w:r>
@@ -992,40 +1277,42 @@
         </w:rPr>
         <w:t xml:space="preserve"> </w:t>
       </w:r>
-      <w:r>
-        <w:rPr>
-          <w:rFonts w:ascii="Arial" w:hAnsi="Arial" w:cs="Arial"/>
-          <w:color w:val="000000" w:themeColor="text1"/>
-        </w:rPr>
-        <w:t xml:space="preserve">Growth to precipitation-sized </w:t>
-      </w:r>
-      <w:r>
-        <w:rPr>
-          <w:rFonts w:ascii="Arial" w:hAnsi="Arial" w:cs="Arial"/>
-          <w:color w:val="000000" w:themeColor="text1"/>
-        </w:rPr>
-        <w:t>particles</w:t>
-      </w:r>
-      <w:r>
-        <w:rPr>
-          <w:rFonts w:ascii="Arial" w:hAnsi="Arial" w:cs="Arial"/>
-          <w:color w:val="000000" w:themeColor="text1"/>
-        </w:rPr>
-        <w:t xml:space="preserve"> by </w:t>
-      </w:r>
-      <w:r>
-        <w:rPr>
-          <w:rFonts w:ascii="Arial" w:hAnsi="Arial" w:cs="Arial"/>
-          <w:color w:val="000000" w:themeColor="text1"/>
-        </w:rPr>
-        <w:t xml:space="preserve">condensation </w:t>
-      </w:r>
-      <w:r>
-        <w:rPr>
-          <w:rFonts w:ascii="Arial" w:hAnsi="Arial" w:cs="Arial"/>
-          <w:color w:val="000000" w:themeColor="text1"/>
-        </w:rPr>
-        <w:t>alone would require timescales far longer than are observed</w:t>
+    </w:p>
+    <w:p>
+      <w:pPr>
+        <w:rPr>
+          <w:rFonts w:ascii="Arial" w:hAnsi="Arial" w:cs="Arial"/>
+          <w:color w:val="000000" w:themeColor="text1"/>
+        </w:rPr>
+      </w:pPr>
+    </w:p>
+    <w:p>
+      <w:pPr>
+        <w:rPr>
+          <w:rFonts w:ascii="Arial" w:hAnsi="Arial" w:cs="Arial"/>
+          <w:color w:val="000000" w:themeColor="text1"/>
+        </w:rPr>
+      </w:pPr>
+      <w:r>
+        <w:rPr>
+          <w:rFonts w:ascii="Arial" w:hAnsi="Arial" w:cs="Arial"/>
+          <w:color w:val="000000" w:themeColor="text1"/>
+        </w:rPr>
+        <w:t>Extra-tropical clouds are rarely composed solely of liquid water</w:t>
+      </w:r>
+      <w:r>
+        <w:rPr>
+          <w:rFonts w:ascii="Arial" w:hAnsi="Arial" w:cs="Arial"/>
+          <w:color w:val="000000" w:themeColor="text1"/>
+        </w:rPr>
+        <w:t>. T</w:t>
+      </w:r>
+      <w:r>
+        <w:rPr>
+          <w:rFonts w:ascii="Arial" w:hAnsi="Arial" w:cs="Arial"/>
+          <w:color w:val="000000" w:themeColor="text1"/>
+        </w:rPr>
+        <w:t>herefore</w:t>
       </w:r>
       <w:r>
         <w:rPr>
@@ -1039,14 +1326,191 @@
           <w:rFonts w:ascii="Arial" w:hAnsi="Arial" w:cs="Arial"/>
           <w:color w:val="000000" w:themeColor="text1"/>
         </w:rPr>
-        <w:t xml:space="preserve"> implying</w:t>
-      </w:r>
-      <w:r>
-        <w:rPr>
-          <w:rFonts w:ascii="Arial" w:hAnsi="Arial" w:cs="Arial"/>
-          <w:color w:val="000000" w:themeColor="text1"/>
-        </w:rPr>
-        <w:t xml:space="preserve"> the importance of</w:t>
+        <w:t xml:space="preserve"> ice </w:t>
+      </w:r>
+      <w:r>
+        <w:rPr>
+          <w:rFonts w:ascii="Arial" w:hAnsi="Arial" w:cs="Arial"/>
+          <w:color w:val="000000" w:themeColor="text1"/>
+        </w:rPr>
+        <w:t>processes further complicate</w:t>
+      </w:r>
+      <w:r>
+        <w:rPr>
+          <w:rFonts w:ascii="Arial" w:hAnsi="Arial" w:cs="Arial"/>
+          <w:color w:val="000000" w:themeColor="text1"/>
+        </w:rPr>
+        <w:t xml:space="preserve"> DSD evolutions</w:t>
+      </w:r>
+      <w:r>
+        <w:rPr>
+          <w:rFonts w:ascii="Arial" w:hAnsi="Arial" w:cs="Arial"/>
+          <w:color w:val="000000" w:themeColor="text1"/>
+        </w:rPr>
+        <w:t xml:space="preserve"> and</w:t>
+      </w:r>
+      <w:r>
+        <w:rPr>
+          <w:rFonts w:ascii="Arial" w:hAnsi="Arial" w:cs="Arial"/>
+          <w:color w:val="000000" w:themeColor="text1"/>
+        </w:rPr>
+        <w:t xml:space="preserve"> prec</w:t>
+      </w:r>
+      <w:r>
+        <w:rPr>
+          <w:rFonts w:ascii="Arial" w:hAnsi="Arial" w:cs="Arial"/>
+          <w:color w:val="000000" w:themeColor="text1"/>
+        </w:rPr>
+        <w:t>ipitation formation studies.</w:t>
+      </w:r>
+      <w:r>
+        <w:rPr>
+          <w:rFonts w:ascii="Arial" w:hAnsi="Arial" w:cs="Arial"/>
+          <w:color w:val="000000" w:themeColor="text1"/>
+        </w:rPr>
+        <w:t xml:space="preserve"> The Bergeron process, which is driven by the fact that saturation vapor pressure over ice is less than that ove</w:t>
+      </w:r>
+      <w:r>
+        <w:rPr>
+          <w:rFonts w:ascii="Arial" w:hAnsi="Arial" w:cs="Arial"/>
+          <w:color w:val="000000" w:themeColor="text1"/>
+        </w:rPr>
+        <w:t>r over supercooled liquid water</w:t>
+      </w:r>
+      <w:r>
+        <w:rPr>
+          <w:rFonts w:ascii="Arial" w:hAnsi="Arial" w:cs="Arial"/>
+          <w:color w:val="000000" w:themeColor="text1"/>
+        </w:rPr>
+        <w:t>,</w:t>
+      </w:r>
+      <w:r>
+        <w:rPr>
+          <w:rFonts w:ascii="Arial" w:hAnsi="Arial" w:cs="Arial"/>
+          <w:color w:val="000000" w:themeColor="text1"/>
+        </w:rPr>
+        <w:t xml:space="preserve"> can quickly (with regards to convective cloud lifetime) accelerate ice particle growth. </w:t>
+      </w:r>
+      <w:r>
+        <w:rPr>
+          <w:rFonts w:ascii="Arial" w:hAnsi="Arial" w:cs="Arial"/>
+          <w:color w:val="000000" w:themeColor="text1"/>
+        </w:rPr>
+        <w:t>Furthermore, i</w:t>
+      </w:r>
+      <w:r>
+        <w:rPr>
+          <w:rFonts w:ascii="Arial" w:hAnsi="Arial" w:cs="Arial"/>
+          <w:color w:val="000000" w:themeColor="text1"/>
+        </w:rPr>
+        <w:t xml:space="preserve">ce particles are subject to </w:t>
+      </w:r>
+      <w:r>
+        <w:rPr>
+          <w:rFonts w:ascii="Arial" w:hAnsi="Arial" w:cs="Arial"/>
+          <w:color w:val="000000" w:themeColor="text1"/>
+        </w:rPr>
+        <w:t>interactions with other particles</w:t>
+      </w:r>
+      <w:r>
+        <w:rPr>
+          <w:rFonts w:ascii="Arial" w:hAnsi="Arial" w:cs="Arial"/>
+          <w:color w:val="000000" w:themeColor="text1"/>
+        </w:rPr>
+        <w:t xml:space="preserve"> including growth through droplet collection and freezing, growth through ice particle collection, </w:t>
+      </w:r>
+      <w:r>
+        <w:rPr>
+          <w:rFonts w:ascii="Arial" w:hAnsi="Arial" w:cs="Arial"/>
+          <w:color w:val="000000" w:themeColor="text1"/>
+        </w:rPr>
+        <w:t>and splintering caused by impacts with other ice particles.</w:t>
+      </w:r>
+      <w:r>
+        <w:rPr>
+          <w:rFonts w:ascii="Arial" w:hAnsi="Arial" w:cs="Arial"/>
+          <w:color w:val="000000" w:themeColor="text1"/>
+        </w:rPr>
+        <w:t xml:space="preserve"> Impact splintering can</w:t>
+      </w:r>
+      <w:r>
+        <w:rPr>
+          <w:rFonts w:ascii="Arial" w:hAnsi="Arial" w:cs="Arial"/>
+          <w:color w:val="000000" w:themeColor="text1"/>
+        </w:rPr>
+        <w:t xml:space="preserve"> lead to positive ice formation feedbacks by </w:t>
+      </w:r>
+      <w:r>
+        <w:rPr>
+          <w:rFonts w:ascii="Arial" w:hAnsi="Arial" w:cs="Arial"/>
+          <w:color w:val="000000" w:themeColor="text1"/>
+        </w:rPr>
+        <w:t>increasing the number of available</w:t>
+      </w:r>
+      <w:r>
+        <w:rPr>
+          <w:rFonts w:ascii="Arial" w:hAnsi="Arial" w:cs="Arial"/>
+          <w:color w:val="000000" w:themeColor="text1"/>
+        </w:rPr>
+        <w:t xml:space="preserve"> freezing nuclei.</w:t>
+      </w:r>
+    </w:p>
+    <w:p>
+      <w:pPr>
+        <w:rPr>
+          <w:rFonts w:ascii="Arial" w:hAnsi="Arial" w:cs="Arial"/>
+          <w:color w:val="000000" w:themeColor="text1"/>
+        </w:rPr>
+      </w:pPr>
+    </w:p>
+    <w:p>
+      <w:pPr>
+        <w:rPr>
+          <w:rFonts w:ascii="Arial" w:hAnsi="Arial" w:cs="Arial"/>
+          <w:color w:val="000000" w:themeColor="text1"/>
+        </w:rPr>
+      </w:pPr>
+      <w:r>
+        <w:rPr>
+          <w:rFonts w:ascii="Arial" w:hAnsi="Arial" w:cs="Arial"/>
+          <w:color w:val="000000" w:themeColor="text1"/>
+        </w:rPr>
+        <w:t>Macro-scale dynamic processes</w:t>
+      </w:r>
+      <w:r>
+        <w:rPr>
+          <w:rFonts w:ascii="Arial" w:hAnsi="Arial" w:cs="Arial"/>
+          <w:color w:val="000000" w:themeColor="text1"/>
+        </w:rPr>
+        <w:t xml:space="preserve"> including entrainment</w:t>
+      </w:r>
+      <w:r>
+        <w:rPr>
+          <w:rFonts w:ascii="Arial" w:hAnsi="Arial" w:cs="Arial"/>
+          <w:color w:val="000000" w:themeColor="text1"/>
+        </w:rPr>
+        <w:t>,</w:t>
+      </w:r>
+      <w:r>
+        <w:rPr>
+          <w:rFonts w:ascii="Arial" w:hAnsi="Arial" w:cs="Arial"/>
+          <w:color w:val="000000" w:themeColor="text1"/>
+        </w:rPr>
+        <w:t xml:space="preserve"> mixing,</w:t>
+      </w:r>
+      <w:r>
+        <w:rPr>
+          <w:rFonts w:ascii="Arial" w:hAnsi="Arial" w:cs="Arial"/>
+          <w:color w:val="000000" w:themeColor="text1"/>
+        </w:rPr>
+        <w:t xml:space="preserve"> and particle recycling</w:t>
+      </w:r>
+      <w:r>
+        <w:rPr>
+          <w:rFonts w:ascii="Arial" w:hAnsi="Arial" w:cs="Arial"/>
+          <w:color w:val="000000" w:themeColor="text1"/>
+        </w:rPr>
+        <w:t xml:space="preserve"> can</w:t>
       </w:r>
       <w:r>
         <w:rPr>
@@ -1060,28 +1524,21 @@
           <w:rFonts w:ascii="Arial" w:hAnsi="Arial" w:cs="Arial"/>
           <w:color w:val="000000" w:themeColor="text1"/>
         </w:rPr>
-        <w:t xml:space="preserve">precipitation processes. </w:t>
-      </w:r>
-      <w:r>
-        <w:rPr>
-          <w:rFonts w:ascii="Arial" w:hAnsi="Arial" w:cs="Arial"/>
-          <w:color w:val="000000" w:themeColor="text1"/>
-        </w:rPr>
-        <w:t>One such process, d</w:t>
-      </w:r>
-      <w:r>
-        <w:rPr>
-          <w:rFonts w:ascii="Arial" w:hAnsi="Arial" w:cs="Arial"/>
-          <w:color w:val="000000" w:themeColor="text1"/>
-        </w:rPr>
-        <w:t>roplet collection and coalescence</w:t>
-      </w:r>
-      <w:r>
-        <w:rPr>
-          <w:rFonts w:ascii="Arial" w:hAnsi="Arial" w:cs="Arial"/>
-          <w:color w:val="000000" w:themeColor="text1"/>
-        </w:rPr>
-        <w:t>,</w:t>
+        <w:t>also affect</w:t>
+      </w:r>
+      <w:r>
+        <w:rPr>
+          <w:rFonts w:ascii="Arial" w:hAnsi="Arial" w:cs="Arial"/>
+          <w:color w:val="000000" w:themeColor="text1"/>
+        </w:rPr>
+        <w:t xml:space="preserve"> DSD evolution</w:t>
+      </w:r>
+      <w:r>
+        <w:rPr>
+          <w:rFonts w:ascii="Arial" w:hAnsi="Arial" w:cs="Arial"/>
+          <w:color w:val="000000" w:themeColor="text1"/>
+        </w:rPr>
+        <w:t>s</w:t>
       </w:r>
       <w:r>
         <w:rPr>
@@ -1095,528 +1552,7 @@
           <w:rFonts w:ascii="Arial" w:hAnsi="Arial" w:cs="Arial"/>
           <w:color w:val="000000" w:themeColor="text1"/>
         </w:rPr>
-        <w:t>shifts the</w:t>
-      </w:r>
-      <w:r>
-        <w:rPr>
-          <w:rFonts w:ascii="Arial" w:hAnsi="Arial" w:cs="Arial"/>
-          <w:color w:val="000000" w:themeColor="text1"/>
-        </w:rPr>
-        <w:t xml:space="preserve"> </w:t>
-      </w:r>
-      <w:r>
-        <w:rPr>
-          <w:rFonts w:ascii="Arial" w:hAnsi="Arial" w:cs="Arial"/>
-          <w:color w:val="000000" w:themeColor="text1"/>
-        </w:rPr>
-        <w:t xml:space="preserve">narrow </w:t>
-      </w:r>
-      <w:r>
-        <w:rPr>
-          <w:rFonts w:ascii="Arial" w:hAnsi="Arial" w:cs="Arial"/>
-          <w:color w:val="000000" w:themeColor="text1"/>
-        </w:rPr>
-        <w:t>new</w:t>
-      </w:r>
-      <w:r>
-        <w:rPr>
-          <w:rFonts w:ascii="Arial" w:hAnsi="Arial" w:cs="Arial"/>
-          <w:color w:val="000000" w:themeColor="text1"/>
-        </w:rPr>
-        <w:t>ly-activated</w:t>
-      </w:r>
-      <w:r>
-        <w:rPr>
-          <w:rFonts w:ascii="Arial" w:hAnsi="Arial" w:cs="Arial"/>
-          <w:color w:val="000000" w:themeColor="text1"/>
-        </w:rPr>
-        <w:t xml:space="preserve"> </w:t>
-      </w:r>
-      <w:r>
-        <w:rPr>
-          <w:rFonts w:ascii="Arial" w:hAnsi="Arial" w:cs="Arial"/>
-          <w:color w:val="000000" w:themeColor="text1"/>
-        </w:rPr>
-        <w:t xml:space="preserve">droplet </w:t>
-      </w:r>
-      <w:r>
-        <w:rPr>
-          <w:rFonts w:ascii="Arial" w:hAnsi="Arial" w:cs="Arial"/>
-          <w:color w:val="000000" w:themeColor="text1"/>
-        </w:rPr>
-        <w:t xml:space="preserve">distributions </w:t>
-      </w:r>
-      <w:r>
-        <w:rPr>
-          <w:rFonts w:ascii="Arial" w:hAnsi="Arial" w:cs="Arial"/>
-          <w:color w:val="000000" w:themeColor="text1"/>
-        </w:rPr>
-        <w:t>to a</w:t>
-      </w:r>
-      <w:r>
-        <w:rPr>
-          <w:rFonts w:ascii="Arial" w:hAnsi="Arial" w:cs="Arial"/>
-          <w:color w:val="000000" w:themeColor="text1"/>
-        </w:rPr>
-        <w:t xml:space="preserve"> more disperse bi-modal shape </w:t>
-      </w:r>
-      <w:r>
-        <w:rPr>
-          <w:rFonts w:ascii="Arial" w:hAnsi="Arial" w:cs="Arial"/>
-          <w:color w:val="000000" w:themeColor="text1"/>
-        </w:rPr>
-        <w:t xml:space="preserve">(Lamb and </w:t>
-      </w:r>
-      <w:proofErr w:type="spellStart"/>
-      <w:r>
-        <w:rPr>
-          <w:rFonts w:ascii="Arial" w:hAnsi="Arial" w:cs="Arial"/>
-          <w:color w:val="000000" w:themeColor="text1"/>
-        </w:rPr>
-        <w:t>Verlinde</w:t>
-      </w:r>
-      <w:proofErr w:type="spellEnd"/>
-      <w:r>
-        <w:rPr>
-          <w:rFonts w:ascii="Arial" w:hAnsi="Arial" w:cs="Arial"/>
-          <w:color w:val="000000" w:themeColor="text1"/>
-        </w:rPr>
-        <w:t xml:space="preserve"> 2011).</w:t>
-      </w:r>
-      <w:r>
-        <w:rPr>
-          <w:rFonts w:ascii="Arial" w:hAnsi="Arial" w:cs="Arial"/>
-          <w:color w:val="000000" w:themeColor="text1"/>
-        </w:rPr>
-        <w:t xml:space="preserve"> </w:t>
-      </w:r>
-      <w:r>
-        <w:rPr>
-          <w:rFonts w:ascii="Arial" w:hAnsi="Arial" w:cs="Arial"/>
-          <w:color w:val="000000" w:themeColor="text1"/>
-        </w:rPr>
-        <w:t>Distribution widening can</w:t>
-      </w:r>
-      <w:r>
-        <w:rPr>
-          <w:rFonts w:ascii="Arial" w:hAnsi="Arial" w:cs="Arial"/>
-          <w:color w:val="000000" w:themeColor="text1"/>
-        </w:rPr>
-        <w:t xml:space="preserve"> in turn</w:t>
-      </w:r>
-      <w:r>
-        <w:rPr>
-          <w:rFonts w:ascii="Arial" w:hAnsi="Arial" w:cs="Arial"/>
-          <w:color w:val="000000" w:themeColor="text1"/>
-        </w:rPr>
-        <w:t xml:space="preserve"> </w:t>
-      </w:r>
-      <w:r>
-        <w:rPr>
-          <w:rFonts w:ascii="Arial" w:hAnsi="Arial" w:cs="Arial"/>
-          <w:color w:val="000000" w:themeColor="text1"/>
-        </w:rPr>
-        <w:t>lead to</w:t>
-      </w:r>
-      <w:r>
-        <w:rPr>
-          <w:rFonts w:ascii="Arial" w:hAnsi="Arial" w:cs="Arial"/>
-          <w:color w:val="000000" w:themeColor="text1"/>
-        </w:rPr>
-        <w:t xml:space="preserve"> positive coalescence feedback</w:t>
-      </w:r>
-      <w:r>
-        <w:rPr>
-          <w:rFonts w:ascii="Arial" w:hAnsi="Arial" w:cs="Arial"/>
-          <w:color w:val="000000" w:themeColor="text1"/>
-        </w:rPr>
-        <w:t>s (</w:t>
-      </w:r>
-      <w:r>
-        <w:rPr>
-          <w:rFonts w:ascii="Arial" w:hAnsi="Arial" w:cs="Arial"/>
-          <w:color w:val="000000" w:themeColor="text1"/>
-        </w:rPr>
-        <w:t>due to droplet terminal velocity</w:t>
-      </w:r>
-      <w:r>
-        <w:rPr>
-          <w:rFonts w:ascii="Arial" w:hAnsi="Arial" w:cs="Arial"/>
-          <w:color w:val="000000" w:themeColor="text1"/>
-        </w:rPr>
-        <w:t xml:space="preserve"> </w:t>
-      </w:r>
-      <w:r>
-        <w:rPr>
-          <w:rFonts w:ascii="Arial" w:hAnsi="Arial" w:cs="Arial"/>
-          <w:color w:val="000000" w:themeColor="text1"/>
-        </w:rPr>
-        <w:t xml:space="preserve">being </w:t>
-      </w:r>
-      <w:r>
-        <w:rPr>
-          <w:rFonts w:ascii="Arial" w:hAnsi="Arial" w:cs="Arial"/>
-          <w:color w:val="000000" w:themeColor="text1"/>
-        </w:rPr>
-        <w:t xml:space="preserve">proportionally related to </w:t>
-      </w:r>
-      <w:r>
-        <w:rPr>
-          <w:rFonts w:ascii="Arial" w:hAnsi="Arial" w:cs="Arial"/>
-          <w:color w:val="000000" w:themeColor="text1"/>
-        </w:rPr>
-        <w:t>diameter</w:t>
-      </w:r>
-      <w:r>
-        <w:rPr>
-          <w:rFonts w:ascii="Arial" w:hAnsi="Arial" w:cs="Arial"/>
-          <w:color w:val="000000" w:themeColor="text1"/>
-        </w:rPr>
-        <w:t>) which accelerate</w:t>
-      </w:r>
-      <w:r>
-        <w:rPr>
-          <w:rFonts w:ascii="Arial" w:hAnsi="Arial" w:cs="Arial"/>
-          <w:color w:val="000000" w:themeColor="text1"/>
-        </w:rPr>
-        <w:t>s</w:t>
-      </w:r>
-      <w:r>
-        <w:rPr>
-          <w:rFonts w:ascii="Arial" w:hAnsi="Arial" w:cs="Arial"/>
-          <w:color w:val="000000" w:themeColor="text1"/>
-        </w:rPr>
-        <w:t xml:space="preserve"> droplet growth</w:t>
-      </w:r>
-      <w:r>
-        <w:rPr>
-          <w:rFonts w:ascii="Arial" w:hAnsi="Arial" w:cs="Arial"/>
-          <w:color w:val="000000" w:themeColor="text1"/>
-        </w:rPr>
-        <w:t xml:space="preserve"> rates</w:t>
-      </w:r>
-      <w:r>
-        <w:rPr>
-          <w:rFonts w:ascii="Arial" w:hAnsi="Arial" w:cs="Arial"/>
-          <w:color w:val="000000" w:themeColor="text1"/>
-        </w:rPr>
-        <w:t>.</w:t>
-      </w:r>
-      <w:r>
-        <w:rPr>
-          <w:rFonts w:ascii="Arial" w:hAnsi="Arial" w:cs="Arial"/>
-          <w:color w:val="000000" w:themeColor="text1"/>
-        </w:rPr>
-        <w:t xml:space="preserve"> </w:t>
-      </w:r>
-    </w:p>
-    <w:p>
-      <w:pPr>
-        <w:rPr>
-          <w:rFonts w:ascii="Arial" w:hAnsi="Arial" w:cs="Arial"/>
-          <w:color w:val="000000" w:themeColor="text1"/>
-        </w:rPr>
-      </w:pPr>
-    </w:p>
-    <w:p>
-      <w:pPr>
-        <w:rPr>
-          <w:rFonts w:ascii="Arial" w:hAnsi="Arial" w:cs="Arial"/>
-          <w:color w:val="000000" w:themeColor="text1"/>
-        </w:rPr>
-      </w:pPr>
-      <w:r>
-        <w:rPr>
-          <w:rFonts w:ascii="Arial" w:hAnsi="Arial" w:cs="Arial"/>
-          <w:color w:val="000000" w:themeColor="text1"/>
-        </w:rPr>
-        <w:t>Extra-tropical clouds are rarely composed solely of liquid water</w:t>
-      </w:r>
-      <w:r>
-        <w:rPr>
-          <w:rFonts w:ascii="Arial" w:hAnsi="Arial" w:cs="Arial"/>
-          <w:color w:val="000000" w:themeColor="text1"/>
-        </w:rPr>
-        <w:t>. T</w:t>
-      </w:r>
-      <w:r>
-        <w:rPr>
-          <w:rFonts w:ascii="Arial" w:hAnsi="Arial" w:cs="Arial"/>
-          <w:color w:val="000000" w:themeColor="text1"/>
-        </w:rPr>
-        <w:t>herefore</w:t>
-      </w:r>
-      <w:r>
-        <w:rPr>
-          <w:rFonts w:ascii="Arial" w:hAnsi="Arial" w:cs="Arial"/>
-          <w:color w:val="000000" w:themeColor="text1"/>
-        </w:rPr>
-        <w:t>,</w:t>
-      </w:r>
-      <w:r>
-        <w:rPr>
-          <w:rFonts w:ascii="Arial" w:hAnsi="Arial" w:cs="Arial"/>
-          <w:color w:val="000000" w:themeColor="text1"/>
-        </w:rPr>
-        <w:t xml:space="preserve"> ice </w:t>
-      </w:r>
-      <w:r>
-        <w:rPr>
-          <w:rFonts w:ascii="Arial" w:hAnsi="Arial" w:cs="Arial"/>
-          <w:color w:val="000000" w:themeColor="text1"/>
-        </w:rPr>
-        <w:t>processes further complicate</w:t>
-      </w:r>
-      <w:r>
-        <w:rPr>
-          <w:rFonts w:ascii="Arial" w:hAnsi="Arial" w:cs="Arial"/>
-          <w:color w:val="000000" w:themeColor="text1"/>
-        </w:rPr>
-        <w:t xml:space="preserve"> DSD evolutions</w:t>
-      </w:r>
-      <w:r>
-        <w:rPr>
-          <w:rFonts w:ascii="Arial" w:hAnsi="Arial" w:cs="Arial"/>
-          <w:color w:val="000000" w:themeColor="text1"/>
-        </w:rPr>
-        <w:t xml:space="preserve"> and</w:t>
-      </w:r>
-      <w:r>
-        <w:rPr>
-          <w:rFonts w:ascii="Arial" w:hAnsi="Arial" w:cs="Arial"/>
-          <w:color w:val="000000" w:themeColor="text1"/>
-        </w:rPr>
-        <w:t xml:space="preserve"> prec</w:t>
-      </w:r>
-      <w:r>
-        <w:rPr>
-          <w:rFonts w:ascii="Arial" w:hAnsi="Arial" w:cs="Arial"/>
-          <w:color w:val="000000" w:themeColor="text1"/>
-        </w:rPr>
-        <w:t>ipitation formation studies.</w:t>
-      </w:r>
-      <w:r>
-        <w:rPr>
-          <w:rFonts w:ascii="Arial" w:hAnsi="Arial" w:cs="Arial"/>
-          <w:color w:val="000000" w:themeColor="text1"/>
-        </w:rPr>
-        <w:t xml:space="preserve"> The Bergeron process, which is driven by the fact that saturation vapor pressure over ice is less than that ove</w:t>
-      </w:r>
-      <w:r>
-        <w:rPr>
-          <w:rFonts w:ascii="Arial" w:hAnsi="Arial" w:cs="Arial"/>
-          <w:color w:val="000000" w:themeColor="text1"/>
-        </w:rPr>
-        <w:t xml:space="preserve">r over </w:t>
-      </w:r>
-      <w:proofErr w:type="spellStart"/>
-      <w:r>
-        <w:rPr>
-          <w:rFonts w:ascii="Arial" w:hAnsi="Arial" w:cs="Arial"/>
-          <w:color w:val="000000" w:themeColor="text1"/>
-        </w:rPr>
-        <w:t>supercooled</w:t>
-      </w:r>
-      <w:proofErr w:type="spellEnd"/>
-      <w:r>
-        <w:rPr>
-          <w:rFonts w:ascii="Arial" w:hAnsi="Arial" w:cs="Arial"/>
-          <w:color w:val="000000" w:themeColor="text1"/>
-        </w:rPr>
-        <w:t xml:space="preserve"> liquid water</w:t>
-      </w:r>
-      <w:r>
-        <w:rPr>
-          <w:rFonts w:ascii="Arial" w:hAnsi="Arial" w:cs="Arial"/>
-          <w:color w:val="000000" w:themeColor="text1"/>
-        </w:rPr>
-        <w:t>,</w:t>
-      </w:r>
-      <w:r>
-        <w:rPr>
-          <w:rFonts w:ascii="Arial" w:hAnsi="Arial" w:cs="Arial"/>
-          <w:color w:val="000000" w:themeColor="text1"/>
-        </w:rPr>
-        <w:t xml:space="preserve"> can quickly (with regards to convective cloud lifetime) accelerate ice particle growth. </w:t>
-      </w:r>
-      <w:r>
-        <w:rPr>
-          <w:rFonts w:ascii="Arial" w:hAnsi="Arial" w:cs="Arial"/>
-          <w:color w:val="000000" w:themeColor="text1"/>
-        </w:rPr>
-        <w:t>Furthermore, i</w:t>
-      </w:r>
-      <w:r>
-        <w:rPr>
-          <w:rFonts w:ascii="Arial" w:hAnsi="Arial" w:cs="Arial"/>
-          <w:color w:val="000000" w:themeColor="text1"/>
-        </w:rPr>
-        <w:t xml:space="preserve">ce particles are subject to </w:t>
-      </w:r>
-      <w:r>
-        <w:rPr>
-          <w:rFonts w:ascii="Arial" w:hAnsi="Arial" w:cs="Arial"/>
-          <w:color w:val="000000" w:themeColor="text1"/>
-        </w:rPr>
-        <w:t>interactions with other particles</w:t>
-      </w:r>
-      <w:r>
-        <w:rPr>
-          <w:rFonts w:ascii="Arial" w:hAnsi="Arial" w:cs="Arial"/>
-          <w:color w:val="000000" w:themeColor="text1"/>
-        </w:rPr>
-        <w:t xml:space="preserve"> including growth through droplet collection and freezing, growth through ice particle collection, </w:t>
-      </w:r>
-      <w:r>
-        <w:rPr>
-          <w:rFonts w:ascii="Arial" w:hAnsi="Arial" w:cs="Arial"/>
-          <w:color w:val="000000" w:themeColor="text1"/>
-        </w:rPr>
-        <w:t>and splintering caused by impacts with other ice particles.</w:t>
-      </w:r>
-      <w:r>
-        <w:rPr>
-          <w:rFonts w:ascii="Arial" w:hAnsi="Arial" w:cs="Arial"/>
-          <w:color w:val="000000" w:themeColor="text1"/>
-        </w:rPr>
-        <w:t xml:space="preserve"> Impact splintering can</w:t>
-      </w:r>
-      <w:r>
-        <w:rPr>
-          <w:rFonts w:ascii="Arial" w:hAnsi="Arial" w:cs="Arial"/>
-          <w:color w:val="000000" w:themeColor="text1"/>
-        </w:rPr>
-        <w:t xml:space="preserve"> lead to positive ice formation feedbacks by </w:t>
-      </w:r>
-      <w:r>
-        <w:rPr>
-          <w:rFonts w:ascii="Arial" w:hAnsi="Arial" w:cs="Arial"/>
-          <w:color w:val="000000" w:themeColor="text1"/>
-        </w:rPr>
-        <w:t>increasing the number of available</w:t>
-      </w:r>
-      <w:r>
-        <w:rPr>
-          <w:rFonts w:ascii="Arial" w:hAnsi="Arial" w:cs="Arial"/>
-          <w:color w:val="000000" w:themeColor="text1"/>
-        </w:rPr>
-        <w:t xml:space="preserve"> freezing nuclei.</w:t>
-      </w:r>
-    </w:p>
-    <w:p>
-      <w:pPr>
-        <w:rPr>
-          <w:rFonts w:ascii="Arial" w:hAnsi="Arial" w:cs="Arial"/>
-          <w:color w:val="000000" w:themeColor="text1"/>
-        </w:rPr>
-      </w:pPr>
-    </w:p>
-    <w:p>
-      <w:pPr>
-        <w:rPr>
-          <w:rFonts w:ascii="Arial" w:hAnsi="Arial" w:cs="Arial"/>
-          <w:color w:val="000000" w:themeColor="text1"/>
-        </w:rPr>
-      </w:pPr>
-      <w:r>
-        <w:rPr>
-          <w:rFonts w:ascii="Arial" w:hAnsi="Arial" w:cs="Arial"/>
-          <w:color w:val="000000" w:themeColor="text1"/>
-        </w:rPr>
-        <w:t>Macro-scale dynamic processes</w:t>
-      </w:r>
-      <w:r>
-        <w:rPr>
-          <w:rFonts w:ascii="Arial" w:hAnsi="Arial" w:cs="Arial"/>
-          <w:color w:val="000000" w:themeColor="text1"/>
-        </w:rPr>
-        <w:t xml:space="preserve"> including entrainment</w:t>
-      </w:r>
-      <w:r>
-        <w:rPr>
-          <w:rFonts w:ascii="Arial" w:hAnsi="Arial" w:cs="Arial"/>
-          <w:color w:val="000000" w:themeColor="text1"/>
-        </w:rPr>
-        <w:t>,</w:t>
-      </w:r>
-      <w:r>
-        <w:rPr>
-          <w:rFonts w:ascii="Arial" w:hAnsi="Arial" w:cs="Arial"/>
-          <w:color w:val="000000" w:themeColor="text1"/>
-        </w:rPr>
-        <w:t xml:space="preserve"> mixing,</w:t>
-      </w:r>
-      <w:r>
-        <w:rPr>
-          <w:rFonts w:ascii="Arial" w:hAnsi="Arial" w:cs="Arial"/>
-          <w:color w:val="000000" w:themeColor="text1"/>
-        </w:rPr>
-        <w:t xml:space="preserve"> and particle recycling</w:t>
-      </w:r>
-      <w:r>
-        <w:rPr>
-          <w:rFonts w:ascii="Arial" w:hAnsi="Arial" w:cs="Arial"/>
-          <w:color w:val="000000" w:themeColor="text1"/>
-        </w:rPr>
-        <w:t xml:space="preserve"> can</w:t>
-      </w:r>
-      <w:r>
-        <w:rPr>
-          <w:rFonts w:ascii="Arial" w:hAnsi="Arial" w:cs="Arial"/>
-          <w:color w:val="000000" w:themeColor="text1"/>
-        </w:rPr>
-        <w:t xml:space="preserve"> </w:t>
-      </w:r>
-      <w:r>
-        <w:rPr>
-          <w:rFonts w:ascii="Arial" w:hAnsi="Arial" w:cs="Arial"/>
-          <w:color w:val="000000" w:themeColor="text1"/>
-        </w:rPr>
-        <w:t>also affect</w:t>
-      </w:r>
-      <w:r>
-        <w:rPr>
-          <w:rFonts w:ascii="Arial" w:hAnsi="Arial" w:cs="Arial"/>
-          <w:color w:val="000000" w:themeColor="text1"/>
-        </w:rPr>
-        <w:t xml:space="preserve"> DSD evolution</w:t>
-      </w:r>
-      <w:r>
-        <w:rPr>
-          <w:rFonts w:ascii="Arial" w:hAnsi="Arial" w:cs="Arial"/>
-          <w:color w:val="000000" w:themeColor="text1"/>
-        </w:rPr>
-        <w:t>s</w:t>
-      </w:r>
-      <w:r>
-        <w:rPr>
-          <w:rFonts w:ascii="Arial" w:hAnsi="Arial" w:cs="Arial"/>
-          <w:color w:val="000000" w:themeColor="text1"/>
-        </w:rPr>
-        <w:t xml:space="preserve"> </w:t>
-      </w:r>
-      <w:r>
-        <w:rPr>
-          <w:rFonts w:ascii="Arial" w:hAnsi="Arial" w:cs="Arial"/>
-          <w:color w:val="000000" w:themeColor="text1"/>
-        </w:rPr>
-        <w:t>(</w:t>
-      </w:r>
-      <w:proofErr w:type="spellStart"/>
-      <w:r>
-        <w:rPr>
-          <w:rFonts w:ascii="Arial" w:hAnsi="Arial" w:cs="Arial"/>
-          <w:color w:val="000000" w:themeColor="text1"/>
-        </w:rPr>
-        <w:t>Tölle</w:t>
-      </w:r>
-      <w:proofErr w:type="spellEnd"/>
-      <w:r>
-        <w:rPr>
-          <w:rFonts w:ascii="Arial" w:hAnsi="Arial" w:cs="Arial"/>
-          <w:color w:val="000000" w:themeColor="text1"/>
-        </w:rPr>
-        <w:t>, 2014)</w:t>
+        <w:t>(Tölle, 2014)</w:t>
       </w:r>
       <w:r>
         <w:rPr>
@@ -1743,23 +1679,7 @@
           <w:rFonts w:ascii="Arial" w:hAnsi="Arial" w:cs="Arial"/>
           <w:color w:val="000000" w:themeColor="text1"/>
         </w:rPr>
-        <w:t>(</w:t>
-      </w:r>
-      <w:proofErr w:type="spellStart"/>
-      <w:r>
-        <w:rPr>
-          <w:rFonts w:ascii="Arial" w:hAnsi="Arial" w:cs="Arial"/>
-          <w:color w:val="000000" w:themeColor="text1"/>
-        </w:rPr>
-        <w:t>Tölle</w:t>
-      </w:r>
-      <w:proofErr w:type="spellEnd"/>
-      <w:r>
-        <w:rPr>
-          <w:rFonts w:ascii="Arial" w:hAnsi="Arial" w:cs="Arial"/>
-          <w:color w:val="000000" w:themeColor="text1"/>
-        </w:rPr>
-        <w:t>, 2014)</w:t>
+        <w:t>(Tölle, 2014)</w:t>
       </w:r>
       <w:r>
         <w:rPr>
@@ -2034,7 +1954,6 @@
                 <w:szCs w:val="21"/>
               </w:rPr>
             </w:pPr>
-            <w:bookmarkStart w:id="2" w:name="_GoBack" w:colFirst="0" w:colLast="2"/>
             <w:r>
               <w:rPr>
                 <w:rFonts w:ascii="Arial" w:hAnsi="Arial" w:cs="Arial"/>
@@ -2540,7 +2459,6 @@
         </w:tc>
       </w:tr>
     </w:tbl>
-    <w:bookmarkEnd w:id="2"/>
     <w:p>
       <w:pPr>
         <w:spacing w:before="60"/>
@@ -3714,39 +3632,7 @@
           <w:rFonts w:ascii="Arial" w:hAnsi="Arial" w:cs="Arial"/>
           <w:color w:val="000000" w:themeColor="text1"/>
         </w:rPr>
-        <w:t xml:space="preserve"> (this error source will hereafter be referred to as “</w:t>
-      </w:r>
-      <w:proofErr w:type="spellStart"/>
-      <w:r>
-        <w:rPr>
-          <w:rFonts w:ascii="Arial" w:hAnsi="Arial" w:cs="Arial"/>
-          <w:color w:val="000000" w:themeColor="text1"/>
-        </w:rPr>
-        <w:t>mis</w:t>
-      </w:r>
-      <w:proofErr w:type="spellEnd"/>
-      <w:r>
-        <w:rPr>
-          <w:rFonts w:ascii="Arial" w:hAnsi="Arial" w:cs="Arial"/>
-          <w:color w:val="000000" w:themeColor="text1"/>
-        </w:rPr>
-        <w:t xml:space="preserve">-sizing error”). Lance et al. (2010) found </w:t>
-      </w:r>
-      <w:proofErr w:type="spellStart"/>
-      <w:r>
-        <w:rPr>
-          <w:rFonts w:ascii="Arial" w:hAnsi="Arial" w:cs="Arial"/>
-          <w:color w:val="000000" w:themeColor="text1"/>
-        </w:rPr>
-        <w:t>mis</w:t>
-      </w:r>
-      <w:proofErr w:type="spellEnd"/>
-      <w:r>
-        <w:rPr>
-          <w:rFonts w:ascii="Arial" w:hAnsi="Arial" w:cs="Arial"/>
-          <w:color w:val="000000" w:themeColor="text1"/>
-        </w:rPr>
-        <w:t xml:space="preserve">-sizing error can </w:t>
+        <w:t xml:space="preserve"> (this error source will hereafter be referred to as “mis-sizing error”). Lance et al. (2010) found mis-sizing error can </w:t>
       </w:r>
       <w:r>
         <w:rPr>
@@ -3935,39 +3821,7 @@
           <w:rFonts w:ascii="Arial" w:hAnsi="Arial" w:cs="Arial"/>
           <w:color w:val="000000" w:themeColor="text1"/>
         </w:rPr>
-        <w:t xml:space="preserve">to </w:t>
-      </w:r>
-      <w:proofErr w:type="spellStart"/>
-      <w:r>
-        <w:rPr>
-          <w:rFonts w:ascii="Arial" w:hAnsi="Arial" w:cs="Arial"/>
-          <w:color w:val="000000" w:themeColor="text1"/>
-        </w:rPr>
-        <w:t>mis</w:t>
-      </w:r>
-      <w:proofErr w:type="spellEnd"/>
-      <w:r>
-        <w:rPr>
-          <w:rFonts w:ascii="Arial" w:hAnsi="Arial" w:cs="Arial"/>
-          <w:color w:val="000000" w:themeColor="text1"/>
-        </w:rPr>
-        <w:t xml:space="preserve">-counting and </w:t>
-      </w:r>
-      <w:proofErr w:type="spellStart"/>
-      <w:r>
-        <w:rPr>
-          <w:rFonts w:ascii="Arial" w:hAnsi="Arial" w:cs="Arial"/>
-          <w:color w:val="000000" w:themeColor="text1"/>
-        </w:rPr>
-        <w:t>mis</w:t>
-      </w:r>
-      <w:proofErr w:type="spellEnd"/>
-      <w:r>
-        <w:rPr>
-          <w:rFonts w:ascii="Arial" w:hAnsi="Arial" w:cs="Arial"/>
-          <w:color w:val="000000" w:themeColor="text1"/>
-        </w:rPr>
-        <w:t xml:space="preserve">-sizing are difficult to </w:t>
+        <w:t xml:space="preserve">to mis-counting and mis-sizing are difficult to </w:t>
       </w:r>
       <w:r>
         <w:rPr>
@@ -5957,7 +5811,7 @@
         </w:rPr>
         <w:t xml:space="preserve"> </w:t>
       </w:r>
-      <w:commentRangeStart w:id="3"/>
+      <w:commentRangeStart w:id="2"/>
       <w:r>
         <w:rPr>
           <w:rFonts w:ascii="Arial" w:eastAsia="MS Mincho" w:hAnsi="Arial" w:cs="Arial"/>
@@ -5979,7 +5833,7 @@
         </w:rPr>
         <w:t>3</w:t>
       </w:r>
-      <w:commentRangeEnd w:id="3"/>
+      <w:commentRangeEnd w:id="2"/>
       <w:r>
         <w:rPr>
           <w:rStyle w:val="CommentReference"/>
@@ -5987,7 +5841,7 @@
           <w:sz w:val="20"/>
           <w:szCs w:val="20"/>
         </w:rPr>
-        <w:commentReference w:id="3"/>
+        <w:commentReference w:id="2"/>
       </w:r>
       <w:r>
         <w:rPr>
@@ -6102,23 +5956,7 @@
           <w:rFonts w:ascii="Arial" w:hAnsi="Arial" w:cs="Arial"/>
           <w:color w:val="000000" w:themeColor="text1"/>
         </w:rPr>
-        <w:t xml:space="preserve"> droplet generating calibration device will expand the department’s ability to calibrate and characterize error sources for several optical cloud probes. Efforts are to be focused on preliminary system development, operating procedure development, and algorithm coding. The system will initially be capable of calibrating the CDP but future work will expand compatibility to include the FSSP and SPEC </w:t>
-      </w:r>
-      <w:proofErr w:type="spellStart"/>
-      <w:r>
-        <w:rPr>
-          <w:rFonts w:ascii="Arial" w:hAnsi="Arial" w:cs="Arial"/>
-          <w:color w:val="000000" w:themeColor="text1"/>
-        </w:rPr>
-        <w:t>inc.</w:t>
-      </w:r>
-      <w:proofErr w:type="spellEnd"/>
-      <w:r>
-        <w:rPr>
-          <w:rFonts w:ascii="Arial" w:hAnsi="Arial" w:cs="Arial"/>
-          <w:color w:val="000000" w:themeColor="text1"/>
-        </w:rPr>
-        <w:t xml:space="preserve"> 2D-S.</w:t>
+        <w:t xml:space="preserve"> droplet generating calibration device will expand the department’s ability to calibrate and characterize error sources for several optical cloud probes. Efforts are to be focused on preliminary system development, operating procedure development, and algorithm coding. The system will initially be capable of calibrating the CDP but future work will expand compatibility to include the FSSP and SPEC inc. 2D-S.</w:t>
       </w:r>
       <w:r>
         <w:rPr>
@@ -6368,21 +6206,12 @@
         </w:rPr>
         <w:t xml:space="preserve"> detailed measurements of CDP sample volume characteristics including position-dependent </w:t>
       </w:r>
-      <w:proofErr w:type="spellStart"/>
-      <w:r>
-        <w:rPr>
-          <w:rFonts w:ascii="Arial" w:hAnsi="Arial" w:cs="Arial"/>
-          <w:color w:val="000000" w:themeColor="text1"/>
-        </w:rPr>
-        <w:t>mis</w:t>
-      </w:r>
-      <w:proofErr w:type="spellEnd"/>
-      <w:r>
-        <w:rPr>
-          <w:rFonts w:ascii="Arial" w:hAnsi="Arial" w:cs="Arial"/>
-          <w:color w:val="000000" w:themeColor="text1"/>
-        </w:rPr>
-        <w:t>-sizing error</w:t>
+      <w:r>
+        <w:rPr>
+          <w:rFonts w:ascii="Arial" w:hAnsi="Arial" w:cs="Arial"/>
+          <w:color w:val="000000" w:themeColor="text1"/>
+        </w:rPr>
+        <w:t>mis-sizing error</w:t>
       </w:r>
       <w:r>
         <w:rPr>
@@ -6937,21 +6766,12 @@
           <w:color w:val="000000" w:themeColor="text1"/>
         </w:rPr>
       </w:pPr>
-      <w:proofErr w:type="spellStart"/>
-      <w:r>
-        <w:rPr>
-          <w:rFonts w:ascii="Arial" w:hAnsi="Arial" w:cs="Arial"/>
-          <w:color w:val="000000" w:themeColor="text1"/>
-        </w:rPr>
-        <w:t>Mis</w:t>
-      </w:r>
-      <w:proofErr w:type="spellEnd"/>
-      <w:r>
-        <w:rPr>
-          <w:rFonts w:ascii="Arial" w:hAnsi="Arial" w:cs="Arial"/>
-          <w:color w:val="000000" w:themeColor="text1"/>
-        </w:rPr>
-        <w:t xml:space="preserve">-sizing </w:t>
+      <w:r>
+        <w:rPr>
+          <w:rFonts w:ascii="Arial" w:hAnsi="Arial" w:cs="Arial"/>
+          <w:color w:val="000000" w:themeColor="text1"/>
+        </w:rPr>
+        <w:t xml:space="preserve">Mis-sizing </w:t>
       </w:r>
       <w:r>
         <w:rPr>
@@ -7047,21 +6867,12 @@
           <w:color w:val="000000" w:themeColor="text1"/>
         </w:rPr>
       </w:pPr>
-      <w:proofErr w:type="spellStart"/>
-      <w:r>
-        <w:rPr>
-          <w:rFonts w:ascii="Arial" w:hAnsi="Arial" w:cs="Arial"/>
-          <w:color w:val="000000" w:themeColor="text1"/>
-        </w:rPr>
-        <w:t>Mis</w:t>
-      </w:r>
-      <w:proofErr w:type="spellEnd"/>
-      <w:r>
-        <w:rPr>
-          <w:rFonts w:ascii="Arial" w:hAnsi="Arial" w:cs="Arial"/>
-          <w:color w:val="000000" w:themeColor="text1"/>
-        </w:rPr>
-        <w:t xml:space="preserve">-sizing </w:t>
+      <w:r>
+        <w:rPr>
+          <w:rFonts w:ascii="Arial" w:hAnsi="Arial" w:cs="Arial"/>
+          <w:color w:val="000000" w:themeColor="text1"/>
+        </w:rPr>
+        <w:t xml:space="preserve">Mis-sizing </w:t>
       </w:r>
       <w:r>
         <w:rPr>
@@ -7259,30 +7070,14 @@
           <w:rFonts w:ascii="Arial" w:hAnsi="Arial" w:cs="Arial"/>
           <w:color w:val="000000" w:themeColor="text1"/>
         </w:rPr>
-        <w:t xml:space="preserve">CDP </w:t>
-      </w:r>
-      <w:proofErr w:type="spellStart"/>
-      <w:r>
-        <w:rPr>
-          <w:rFonts w:ascii="Arial" w:hAnsi="Arial" w:cs="Arial"/>
-          <w:color w:val="000000" w:themeColor="text1"/>
-        </w:rPr>
-        <w:t>m</w:t>
-      </w:r>
-      <w:r>
-        <w:rPr>
-          <w:rFonts w:ascii="Arial" w:hAnsi="Arial" w:cs="Arial"/>
-          <w:color w:val="000000" w:themeColor="text1"/>
-        </w:rPr>
-        <w:t>is</w:t>
-      </w:r>
-      <w:proofErr w:type="spellEnd"/>
-      <w:r>
-        <w:rPr>
-          <w:rFonts w:ascii="Arial" w:hAnsi="Arial" w:cs="Arial"/>
-          <w:color w:val="000000" w:themeColor="text1"/>
-        </w:rPr>
-        <w:t>-sizing specific investigations</w:t>
+        <w:t>CDP m</w:t>
+      </w:r>
+      <w:r>
+        <w:rPr>
+          <w:rFonts w:ascii="Arial" w:hAnsi="Arial" w:cs="Arial"/>
+          <w:color w:val="000000" w:themeColor="text1"/>
+        </w:rPr>
+        <w:t>is-sizing specific investigations</w:t>
       </w:r>
       <w:r>
         <w:rPr>
@@ -7410,39 +7205,7 @@
           <w:rFonts w:ascii="Arial" w:hAnsi="Arial" w:cs="Arial"/>
           <w:color w:val="000000" w:themeColor="text1"/>
         </w:rPr>
-        <w:t xml:space="preserve"> concentration ranges. Coincidence event’s relative contribution to </w:t>
-      </w:r>
-      <w:proofErr w:type="spellStart"/>
-      <w:r>
-        <w:rPr>
-          <w:rFonts w:ascii="Arial" w:hAnsi="Arial" w:cs="Arial"/>
-          <w:color w:val="000000" w:themeColor="text1"/>
-        </w:rPr>
-        <w:t>mis</w:t>
-      </w:r>
-      <w:proofErr w:type="spellEnd"/>
-      <w:r>
-        <w:rPr>
-          <w:rFonts w:ascii="Arial" w:hAnsi="Arial" w:cs="Arial"/>
-          <w:color w:val="000000" w:themeColor="text1"/>
-        </w:rPr>
-        <w:t xml:space="preserve">-sizing and </w:t>
-      </w:r>
-      <w:proofErr w:type="spellStart"/>
-      <w:r>
-        <w:rPr>
-          <w:rFonts w:ascii="Arial" w:hAnsi="Arial" w:cs="Arial"/>
-          <w:color w:val="000000" w:themeColor="text1"/>
-        </w:rPr>
-        <w:t>mis</w:t>
-      </w:r>
-      <w:proofErr w:type="spellEnd"/>
-      <w:r>
-        <w:rPr>
-          <w:rFonts w:ascii="Arial" w:hAnsi="Arial" w:cs="Arial"/>
-          <w:color w:val="000000" w:themeColor="text1"/>
-        </w:rPr>
-        <w:t xml:space="preserve">-counting error may be further investigated using DSDs derived from particle-by-particle sizing detector responses and their deviations from idealized distributions. </w:t>
+        <w:t xml:space="preserve"> concentration ranges. Coincidence event’s relative contribution to mis-sizing and mis-counting error may be further investigated using DSDs derived from particle-by-particle sizing detector responses and their deviations from idealized distributions. </w:t>
       </w:r>
     </w:p>
     <w:p>
@@ -7621,39 +7384,7 @@
           <w:rFonts w:ascii="Arial" w:hAnsi="Arial" w:cs="Arial"/>
           <w:color w:val="000000" w:themeColor="text1"/>
         </w:rPr>
-        <w:t xml:space="preserve"> sheath airflow (</w:t>
-      </w:r>
-      <w:proofErr w:type="spellStart"/>
-      <w:r>
-        <w:rPr>
-          <w:rFonts w:ascii="Arial" w:hAnsi="Arial" w:cs="Arial"/>
-          <w:color w:val="000000" w:themeColor="text1"/>
-        </w:rPr>
-        <w:t>MicroFab</w:t>
-      </w:r>
-      <w:proofErr w:type="spellEnd"/>
-      <w:r>
-        <w:rPr>
-          <w:rFonts w:ascii="Arial" w:hAnsi="Arial" w:cs="Arial"/>
-          <w:color w:val="000000" w:themeColor="text1"/>
-        </w:rPr>
-        <w:t xml:space="preserve"> </w:t>
-      </w:r>
-      <w:proofErr w:type="spellStart"/>
-      <w:r>
-        <w:rPr>
-          <w:rFonts w:ascii="Arial" w:hAnsi="Arial" w:cs="Arial"/>
-          <w:color w:val="000000" w:themeColor="text1"/>
-        </w:rPr>
-        <w:t>inc.</w:t>
-      </w:r>
-      <w:proofErr w:type="spellEnd"/>
-      <w:r>
-        <w:rPr>
-          <w:rFonts w:ascii="Arial" w:hAnsi="Arial" w:cs="Arial"/>
-          <w:color w:val="000000" w:themeColor="text1"/>
-        </w:rPr>
-        <w:t>).</w:t>
+        <w:t xml:space="preserve"> sheath airflow (MicroFab inc.).</w:t>
       </w:r>
       <w:r>
         <w:rPr>
@@ -8711,39 +8442,7 @@
           <w:rFonts w:ascii="Arial" w:hAnsi="Arial" w:cs="Arial"/>
           <w:color w:val="000000" w:themeColor="text1"/>
         </w:rPr>
-        <w:t xml:space="preserve">The </w:t>
-      </w:r>
-      <w:proofErr w:type="spellStart"/>
-      <w:r>
-        <w:rPr>
-          <w:rFonts w:ascii="Arial" w:hAnsi="Arial" w:cs="Arial"/>
-          <w:color w:val="000000" w:themeColor="text1"/>
-        </w:rPr>
-        <w:t>microstage</w:t>
-      </w:r>
-      <w:proofErr w:type="spellEnd"/>
-      <w:r>
-        <w:rPr>
-          <w:rFonts w:ascii="Arial" w:hAnsi="Arial" w:cs="Arial"/>
-          <w:color w:val="000000" w:themeColor="text1"/>
-        </w:rPr>
-        <w:t xml:space="preserve"> system remains as the last unintegrated component. A proposed system by </w:t>
-      </w:r>
-      <w:proofErr w:type="spellStart"/>
-      <w:r>
-        <w:rPr>
-          <w:rFonts w:ascii="Arial" w:hAnsi="Arial" w:cs="Arial"/>
-          <w:color w:val="000000" w:themeColor="text1"/>
-        </w:rPr>
-        <w:t>Thorlabs</w:t>
-      </w:r>
-      <w:proofErr w:type="spellEnd"/>
-      <w:r>
-        <w:rPr>
-          <w:rFonts w:ascii="Arial" w:hAnsi="Arial" w:cs="Arial"/>
-          <w:color w:val="000000" w:themeColor="text1"/>
-        </w:rPr>
-        <w:t xml:space="preserve">, Inc. will </w:t>
+        <w:t xml:space="preserve">The microstage system remains as the last unintegrated component. A proposed system by Thorlabs, Inc. will </w:t>
       </w:r>
       <w:r>
         <w:rPr>
@@ -8799,39 +8498,7 @@
           <w:rFonts w:ascii="Arial" w:hAnsi="Arial" w:cs="Arial"/>
           <w:color w:val="000000" w:themeColor="text1"/>
         </w:rPr>
-        <w:t xml:space="preserve"> droplets to traverse the sample volume in a serpentine pattern (where droplets are placed at set increments across the distance of the sample volume’s Y-axis, move one increment in the X-axis, and traverse the Y-axis in the opposite direction). Both the </w:t>
-      </w:r>
-      <w:proofErr w:type="spellStart"/>
-      <w:r>
-        <w:rPr>
-          <w:rFonts w:ascii="Arial" w:hAnsi="Arial" w:cs="Arial"/>
-          <w:color w:val="000000" w:themeColor="text1"/>
-        </w:rPr>
-        <w:t>microstage</w:t>
-      </w:r>
-      <w:proofErr w:type="spellEnd"/>
-      <w:r>
-        <w:rPr>
-          <w:rFonts w:ascii="Arial" w:hAnsi="Arial" w:cs="Arial"/>
-          <w:color w:val="000000" w:themeColor="text1"/>
-        </w:rPr>
-        <w:t xml:space="preserve"> positioning and CDP data acquisition software incorporate LABVIEW which will allow the integration of </w:t>
-      </w:r>
-      <w:proofErr w:type="spellStart"/>
-      <w:r>
-        <w:rPr>
-          <w:rFonts w:ascii="Arial" w:hAnsi="Arial" w:cs="Arial"/>
-          <w:color w:val="000000" w:themeColor="text1"/>
-        </w:rPr>
-        <w:t>microstage</w:t>
-      </w:r>
-      <w:proofErr w:type="spellEnd"/>
-      <w:r>
-        <w:rPr>
-          <w:rFonts w:ascii="Arial" w:hAnsi="Arial" w:cs="Arial"/>
-          <w:color w:val="000000" w:themeColor="text1"/>
-        </w:rPr>
-        <w:t xml:space="preserve"> positioning and CDP sizing response data. CDP sizing and positioning data will be compiled to create a detailed parameterization of sizing perform</w:t>
+        <w:t xml:space="preserve"> droplets to traverse the sample volume in a serpentine pattern (where droplets are placed at set increments across the distance of the sample volume’s Y-axis, move one increment in the X-axis, and traverse the Y-axis in the opposite direction). Both the microstage positioning and CDP data acquisition software incorporate LABVIEW which will allow the integration of microstage positioning and CDP sizing response data. CDP sizing and positioning data will be compiled to create a detailed parameterization of sizing perform</w:t>
       </w:r>
       <w:r>
         <w:rPr>
@@ -9289,15 +8956,7 @@
           <w:rFonts w:ascii="Arial" w:hAnsi="Arial" w:cs="Arial"/>
           <w:color w:val="000000" w:themeColor="text1"/>
         </w:rPr>
-        <w:t xml:space="preserve"> – </w:t>
-      </w:r>
-      <w:proofErr w:type="spellStart"/>
-      <w:r>
-        <w:rPr>
-          <w:rFonts w:ascii="Arial" w:hAnsi="Arial" w:cs="Arial"/>
-          <w:color w:val="000000" w:themeColor="text1"/>
-        </w:rPr>
-        <w:t>V</w:t>
+        <w:t xml:space="preserve"> – V</w:t>
       </w:r>
       <w:r>
         <w:rPr>
@@ -9307,7 +8966,6 @@
         </w:rPr>
         <w:t>baseline</w:t>
       </w:r>
-      <w:proofErr w:type="spellEnd"/>
     </w:p>
     <w:p>
       <w:pPr>
@@ -9458,23 +9116,7 @@
           <w:rFonts w:ascii="Arial" w:hAnsi="Arial" w:cs="Arial"/>
           <w:color w:val="000000" w:themeColor="text1"/>
         </w:rPr>
-        <w:t>Nevzorov LWC and TWC are calculated using the following formulae as defined in the Nevzorov operating manual (</w:t>
-      </w:r>
-      <w:proofErr w:type="spellStart"/>
-      <w:r>
-        <w:rPr>
-          <w:rFonts w:ascii="Arial" w:hAnsi="Arial" w:cs="Arial"/>
-          <w:color w:val="000000" w:themeColor="text1"/>
-        </w:rPr>
-        <w:t>SkyPhysTech</w:t>
-      </w:r>
-      <w:proofErr w:type="spellEnd"/>
-      <w:r>
-        <w:rPr>
-          <w:rFonts w:ascii="Arial" w:hAnsi="Arial" w:cs="Arial"/>
-          <w:color w:val="000000" w:themeColor="text1"/>
-        </w:rPr>
-        <w:t>).</w:t>
+        <w:t>Nevzorov LWC and TWC are calculated using the following formulae as defined in the Nevzorov operating manual (SkyPhysTech).</w:t>
       </w:r>
     </w:p>
     <w:p>
@@ -9673,7 +9315,25 @@
               <w:sz w:val="32"/>
               <w:szCs w:val="32"/>
             </w:rPr>
-            <m:t xml:space="preserve"> - k*</m:t>
+            <m:t xml:space="preserve"> - </m:t>
+          </m:r>
+          <m:r>
+            <w:rPr>
+              <w:rFonts w:ascii="Cambria Math" w:hAnsi="Cambria Math"/>
+              <w:color w:val="000000" w:themeColor="text1"/>
+              <w:sz w:val="32"/>
+              <w:szCs w:val="32"/>
+            </w:rPr>
+            <m:t>k</m:t>
+          </m:r>
+          <m:r>
+            <w:rPr>
+              <w:rFonts w:ascii="Cambria Math" w:hAnsi="Cambria Math"/>
+              <w:color w:val="000000" w:themeColor="text1"/>
+              <w:sz w:val="32"/>
+              <w:szCs w:val="32"/>
+            </w:rPr>
+            <m:t>*</m:t>
           </m:r>
           <m:sSub>
             <m:sSubPr>
@@ -9806,15 +9466,7 @@
           <w:rFonts w:ascii="Arial" w:hAnsi="Arial" w:cs="Arial"/>
           <w:color w:val="000000" w:themeColor="text1"/>
         </w:rPr>
-        <w:t xml:space="preserve">where </w:t>
-      </w:r>
-      <w:proofErr w:type="spellStart"/>
-      <w:r>
-        <w:rPr>
-          <w:rFonts w:ascii="Arial" w:hAnsi="Arial" w:cs="Arial"/>
-          <w:color w:val="000000" w:themeColor="text1"/>
-        </w:rPr>
-        <w:t>V</w:t>
+        <w:t>where V</w:t>
       </w:r>
       <w:r>
         <w:rPr>
@@ -9824,21 +9476,12 @@
         </w:rPr>
         <w:t>col</w:t>
       </w:r>
-      <w:proofErr w:type="spellEnd"/>
-      <w:r>
-        <w:rPr>
-          <w:rFonts w:ascii="Arial" w:hAnsi="Arial" w:cs="Arial"/>
-          <w:color w:val="000000" w:themeColor="text1"/>
-        </w:rPr>
-        <w:t xml:space="preserve"> and </w:t>
-      </w:r>
-      <w:proofErr w:type="spellStart"/>
-      <w:r>
-        <w:rPr>
-          <w:rFonts w:ascii="Arial" w:hAnsi="Arial" w:cs="Arial"/>
-          <w:color w:val="000000" w:themeColor="text1"/>
-        </w:rPr>
-        <w:t>V</w:t>
+      <w:r>
+        <w:rPr>
+          <w:rFonts w:ascii="Arial" w:hAnsi="Arial" w:cs="Arial"/>
+          <w:color w:val="000000" w:themeColor="text1"/>
+        </w:rPr>
+        <w:t xml:space="preserve"> and V</w:t>
       </w:r>
       <w:r>
         <w:rPr>
@@ -9848,7 +9491,6 @@
         </w:rPr>
         <w:t>ref</w:t>
       </w:r>
-      <w:proofErr w:type="spellEnd"/>
       <w:r>
         <w:rPr>
           <w:rFonts w:ascii="Arial" w:hAnsi="Arial" w:cs="Arial"/>
@@ -9868,15 +9510,7 @@
           <w:rFonts w:ascii="Arial" w:hAnsi="Arial" w:cs="Arial"/>
           <w:color w:val="000000" w:themeColor="text1"/>
         </w:rPr>
-        <w:t xml:space="preserve"> sensor current is denoted as </w:t>
-      </w:r>
-      <w:proofErr w:type="spellStart"/>
-      <w:r>
-        <w:rPr>
-          <w:rFonts w:ascii="Arial" w:hAnsi="Arial" w:cs="Arial"/>
-          <w:color w:val="000000" w:themeColor="text1"/>
-        </w:rPr>
-        <w:t>I</w:t>
+        <w:t xml:space="preserve"> sensor current is denoted as I</w:t>
       </w:r>
       <w:r>
         <w:rPr>
@@ -9886,21 +9520,12 @@
         </w:rPr>
         <w:t>col</w:t>
       </w:r>
-      <w:proofErr w:type="spellEnd"/>
-      <w:r>
-        <w:rPr>
-          <w:rFonts w:ascii="Arial" w:hAnsi="Arial" w:cs="Arial"/>
-          <w:color w:val="000000" w:themeColor="text1"/>
-        </w:rPr>
-        <w:t xml:space="preserve"> and </w:t>
-      </w:r>
-      <w:proofErr w:type="spellStart"/>
-      <w:r>
-        <w:rPr>
-          <w:rFonts w:ascii="Arial" w:hAnsi="Arial" w:cs="Arial"/>
-          <w:color w:val="000000" w:themeColor="text1"/>
-        </w:rPr>
-        <w:t>I</w:t>
+      <w:r>
+        <w:rPr>
+          <w:rFonts w:ascii="Arial" w:hAnsi="Arial" w:cs="Arial"/>
+          <w:color w:val="000000" w:themeColor="text1"/>
+        </w:rPr>
+        <w:t xml:space="preserve"> and I</w:t>
       </w:r>
       <w:r>
         <w:rPr>
@@ -9910,7 +9535,6 @@
         </w:rPr>
         <w:t>ref</w:t>
       </w:r>
-      <w:proofErr w:type="spellEnd"/>
       <w:r>
         <w:rPr>
           <w:rFonts w:ascii="Arial" w:hAnsi="Arial" w:cs="Arial"/>
@@ -10326,283 +9950,307 @@
           <w:szCs w:val="28"/>
         </w:rPr>
       </w:pPr>
-      <m:oMathPara>
-        <m:oMathParaPr>
-          <m:jc m:val="left"/>
-        </m:oMathParaPr>
-        <m:oMath>
-          <m:sSup>
-            <m:sSupPr>
-              <m:ctrlPr>
-                <w:rPr>
-                  <w:rFonts w:ascii="Cambria Math" w:hAnsi="Cambria Math" w:cs="Arial"/>
-                  <w:i/>
-                  <w:color w:val="000000" w:themeColor="text1"/>
-                  <w:sz w:val="32"/>
-                  <w:szCs w:val="32"/>
-                </w:rPr>
-              </m:ctrlPr>
-            </m:sSupPr>
-            <m:e>
-              <m:r>
-                <w:rPr>
-                  <w:rFonts w:ascii="Cambria Math" w:hAnsi="Cambria Math" w:cs="Arial"/>
-                  <w:color w:val="000000" w:themeColor="text1"/>
-                  <w:sz w:val="32"/>
-                  <w:szCs w:val="32"/>
-                </w:rPr>
-                <m:t>L</m:t>
-              </m:r>
-            </m:e>
-            <m:sup>
-              <m:r>
-                <w:rPr>
-                  <w:rFonts w:ascii="Cambria Math" w:hAnsi="Cambria Math" w:cs="Arial"/>
-                  <w:color w:val="000000" w:themeColor="text1"/>
-                  <w:sz w:val="32"/>
-                  <w:szCs w:val="32"/>
-                </w:rPr>
-                <m:t>*</m:t>
-              </m:r>
-            </m:sup>
-          </m:sSup>
-          <m:r>
-            <w:rPr>
-              <w:rFonts w:ascii="Cambria Math" w:hAnsi="Cambria Math" w:cs="Arial"/>
-              <w:color w:val="000000" w:themeColor="text1"/>
-              <w:sz w:val="32"/>
-              <w:szCs w:val="32"/>
-            </w:rPr>
-            <m:t>=</m:t>
-          </m:r>
-          <m:d>
-            <m:dPr>
-              <m:ctrlPr>
-                <w:rPr>
-                  <w:rFonts w:ascii="Cambria Math" w:hAnsi="Cambria Math" w:cs="Arial"/>
-                  <w:i/>
-                  <w:color w:val="000000" w:themeColor="text1"/>
-                  <w:sz w:val="28"/>
-                  <w:szCs w:val="28"/>
-                </w:rPr>
-              </m:ctrlPr>
-            </m:dPr>
-            <m:e>
-              <m:sSub>
-                <m:sSubPr>
-                  <m:ctrlPr>
-                    <w:rPr>
-                      <w:rFonts w:ascii="Cambria Math" w:hAnsi="Cambria Math" w:cs="Arial"/>
-                      <w:i/>
-                      <w:color w:val="000000" w:themeColor="text1"/>
-                      <w:sz w:val="28"/>
-                      <w:szCs w:val="28"/>
-                    </w:rPr>
-                  </m:ctrlPr>
-                </m:sSubPr>
-                <m:e>
-                  <m:r>
-                    <w:rPr>
-                      <w:rFonts w:ascii="Cambria Math" w:hAnsi="Cambria Math" w:cs="Arial"/>
-                      <w:color w:val="000000" w:themeColor="text1"/>
-                      <w:sz w:val="28"/>
-                      <w:szCs w:val="28"/>
-                    </w:rPr>
-                    <m:t>T</m:t>
-                  </m:r>
-                </m:e>
-                <m:sub>
-                  <m:r>
-                    <w:rPr>
-                      <w:rFonts w:ascii="Cambria Math" w:hAnsi="Cambria Math" w:cs="Arial"/>
-                      <w:color w:val="000000" w:themeColor="text1"/>
-                      <w:sz w:val="28"/>
-                      <w:szCs w:val="28"/>
-                    </w:rPr>
-                    <m:t>sensor</m:t>
-                  </m:r>
-                </m:sub>
-              </m:sSub>
-              <m:r>
-                <w:rPr>
-                  <w:rFonts w:ascii="Cambria Math" w:hAnsi="Cambria Math" w:cs="Arial"/>
-                  <w:color w:val="000000" w:themeColor="text1"/>
-                  <w:sz w:val="28"/>
-                  <w:szCs w:val="28"/>
-                </w:rPr>
-                <m:t>-</m:t>
-              </m:r>
-              <m:sSub>
-                <m:sSubPr>
-                  <m:ctrlPr>
-                    <w:rPr>
-                      <w:rFonts w:ascii="Cambria Math" w:hAnsi="Cambria Math" w:cs="Arial"/>
-                      <w:i/>
-                      <w:color w:val="000000" w:themeColor="text1"/>
-                      <w:sz w:val="28"/>
-                      <w:szCs w:val="28"/>
-                    </w:rPr>
-                  </m:ctrlPr>
-                </m:sSubPr>
-                <m:e>
-                  <m:r>
-                    <w:rPr>
-                      <w:rFonts w:ascii="Cambria Math" w:hAnsi="Cambria Math" w:cs="Arial"/>
-                      <w:color w:val="000000" w:themeColor="text1"/>
-                      <w:sz w:val="28"/>
-                      <w:szCs w:val="28"/>
-                    </w:rPr>
-                    <m:t>T</m:t>
-                  </m:r>
-                </m:e>
-                <m:sub>
-                  <m:r>
-                    <w:rPr>
-                      <w:rFonts w:ascii="Cambria Math" w:hAnsi="Cambria Math" w:cs="Arial"/>
-                      <w:color w:val="000000" w:themeColor="text1"/>
-                      <w:sz w:val="28"/>
-                      <w:szCs w:val="28"/>
-                    </w:rPr>
-                    <m:t>ambient</m:t>
-                  </m:r>
-                </m:sub>
-              </m:sSub>
-            </m:e>
-          </m:d>
-          <m:r>
-            <w:rPr>
-              <w:rFonts w:ascii="Cambria Math" w:hAnsi="Cambria Math" w:cs="Arial"/>
-              <w:color w:val="000000" w:themeColor="text1"/>
-              <w:sz w:val="28"/>
-              <w:szCs w:val="28"/>
-            </w:rPr>
-            <m:t>*</m:t>
-          </m:r>
-          <m:sSub>
-            <m:sSubPr>
-              <m:ctrlPr>
-                <w:rPr>
-                  <w:rFonts w:ascii="Cambria Math" w:hAnsi="Cambria Math" w:cs="Arial"/>
-                  <w:i/>
-                  <w:color w:val="000000" w:themeColor="text1"/>
-                  <w:sz w:val="28"/>
-                  <w:szCs w:val="28"/>
-                </w:rPr>
-              </m:ctrlPr>
-            </m:sSubPr>
-            <m:e>
-              <m:r>
-                <w:rPr>
-                  <w:rFonts w:ascii="Cambria Math" w:hAnsi="Cambria Math" w:cs="Arial"/>
-                  <w:color w:val="000000" w:themeColor="text1"/>
-                  <w:sz w:val="28"/>
-                  <w:szCs w:val="28"/>
-                </w:rPr>
-                <m:t>C</m:t>
-              </m:r>
-            </m:e>
-            <m:sub>
-              <m:r>
-                <w:rPr>
-                  <w:rFonts w:ascii="Cambria Math" w:hAnsi="Cambria Math" w:cs="Arial"/>
-                  <w:color w:val="000000" w:themeColor="text1"/>
-                  <w:sz w:val="28"/>
-                  <w:szCs w:val="28"/>
-                </w:rPr>
-                <m:t>liq</m:t>
-              </m:r>
-            </m:sub>
-          </m:sSub>
-          <m:r>
-            <w:rPr>
-              <w:rFonts w:ascii="Cambria Math" w:hAnsi="Cambria Math" w:cs="Arial"/>
-              <w:color w:val="000000" w:themeColor="text1"/>
-              <w:sz w:val="28"/>
-              <w:szCs w:val="28"/>
-            </w:rPr>
-            <m:t xml:space="preserve">+ </m:t>
-          </m:r>
-          <m:sSub>
-            <m:sSubPr>
-              <m:ctrlPr>
-                <w:rPr>
-                  <w:rFonts w:ascii="Cambria Math" w:hAnsi="Cambria Math" w:cs="Arial"/>
-                  <w:i/>
-                  <w:color w:val="000000" w:themeColor="text1"/>
-                  <w:sz w:val="28"/>
-                  <w:szCs w:val="28"/>
-                </w:rPr>
-              </m:ctrlPr>
-            </m:sSubPr>
-            <m:e>
-              <m:r>
-                <w:rPr>
-                  <w:rFonts w:ascii="Cambria Math" w:hAnsi="Cambria Math" w:cs="Arial"/>
-                  <w:color w:val="000000" w:themeColor="text1"/>
-                  <w:sz w:val="28"/>
-                  <w:szCs w:val="28"/>
-                </w:rPr>
-                <m:t>L</m:t>
-              </m:r>
-            </m:e>
-            <m:sub>
-              <m:r>
-                <w:rPr>
-                  <w:rFonts w:ascii="Cambria Math" w:hAnsi="Cambria Math" w:cs="Arial"/>
-                  <w:color w:val="000000" w:themeColor="text1"/>
-                  <w:sz w:val="28"/>
-                  <w:szCs w:val="28"/>
-                </w:rPr>
-                <m:t>V liq</m:t>
-              </m:r>
-            </m:sub>
-          </m:sSub>
-          <m:r>
-            <w:rPr>
-              <w:rFonts w:ascii="Cambria Math" w:hAnsi="Cambria Math" w:cs="Arial"/>
-              <w:color w:val="000000" w:themeColor="text1"/>
-              <w:sz w:val="28"/>
-              <w:szCs w:val="28"/>
-            </w:rPr>
-            <m:t>*</m:t>
-          </m:r>
-          <m:sSub>
-            <m:sSubPr>
-              <m:ctrlPr>
-                <w:rPr>
-                  <w:rFonts w:ascii="Cambria Math" w:hAnsi="Cambria Math" w:cs="Arial"/>
-                  <w:i/>
-                  <w:color w:val="000000" w:themeColor="text1"/>
-                  <w:sz w:val="28"/>
-                  <w:szCs w:val="28"/>
-                </w:rPr>
-              </m:ctrlPr>
-            </m:sSubPr>
-            <m:e>
-              <m:r>
-                <w:rPr>
-                  <w:rFonts w:ascii="Cambria Math" w:hAnsi="Cambria Math" w:cs="Arial"/>
-                  <w:color w:val="000000" w:themeColor="text1"/>
-                  <w:sz w:val="28"/>
-                  <w:szCs w:val="28"/>
-                </w:rPr>
-                <m:t>T</m:t>
-              </m:r>
-            </m:e>
-            <m:sub>
-              <m:r>
-                <w:rPr>
-                  <w:rFonts w:ascii="Cambria Math" w:hAnsi="Cambria Math" w:cs="Arial"/>
-                  <w:color w:val="000000" w:themeColor="text1"/>
-                  <w:sz w:val="28"/>
-                  <w:szCs w:val="28"/>
-                </w:rPr>
-                <m:t>sensor</m:t>
-              </m:r>
-            </m:sub>
-          </m:sSub>
-        </m:oMath>
-      </m:oMathPara>
+      <m:oMath>
+        <m:sSup>
+          <m:sSupPr>
+            <m:ctrlPr>
+              <w:rPr>
+                <w:rFonts w:ascii="Cambria Math" w:hAnsi="Cambria Math" w:cs="Arial"/>
+                <w:i/>
+                <w:color w:val="000000" w:themeColor="text1"/>
+                <w:sz w:val="32"/>
+                <w:szCs w:val="32"/>
+              </w:rPr>
+            </m:ctrlPr>
+          </m:sSupPr>
+          <m:e>
+            <m:r>
+              <w:rPr>
+                <w:rFonts w:ascii="Cambria Math" w:hAnsi="Cambria Math" w:cs="Arial"/>
+                <w:color w:val="000000" w:themeColor="text1"/>
+                <w:sz w:val="32"/>
+                <w:szCs w:val="32"/>
+              </w:rPr>
+              <m:t>L</m:t>
+            </m:r>
+          </m:e>
+          <m:sup>
+            <m:r>
+              <w:rPr>
+                <w:rFonts w:ascii="Cambria Math" w:hAnsi="Cambria Math" w:cs="Arial"/>
+                <w:color w:val="000000" w:themeColor="text1"/>
+                <w:sz w:val="32"/>
+                <w:szCs w:val="32"/>
+              </w:rPr>
+              <m:t>*</m:t>
+            </m:r>
+          </m:sup>
+        </m:sSup>
+        <m:r>
+          <w:rPr>
+            <w:rFonts w:ascii="Cambria Math" w:hAnsi="Cambria Math" w:cs="Arial"/>
+            <w:color w:val="000000" w:themeColor="text1"/>
+            <w:sz w:val="32"/>
+            <w:szCs w:val="32"/>
+          </w:rPr>
+          <m:t>=</m:t>
+        </m:r>
+        <m:d>
+          <m:dPr>
+            <m:ctrlPr>
+              <w:rPr>
+                <w:rFonts w:ascii="Cambria Math" w:hAnsi="Cambria Math" w:cs="Arial"/>
+                <w:i/>
+                <w:color w:val="000000" w:themeColor="text1"/>
+                <w:sz w:val="28"/>
+                <w:szCs w:val="28"/>
+              </w:rPr>
+            </m:ctrlPr>
+          </m:dPr>
+          <m:e>
+            <m:sSub>
+              <m:sSubPr>
+                <m:ctrlPr>
+                  <w:rPr>
+                    <w:rFonts w:ascii="Cambria Math" w:hAnsi="Cambria Math" w:cs="Arial"/>
+                    <w:i/>
+                    <w:color w:val="000000" w:themeColor="text1"/>
+                    <w:sz w:val="28"/>
+                    <w:szCs w:val="28"/>
+                  </w:rPr>
+                </m:ctrlPr>
+              </m:sSubPr>
+              <m:e>
+                <m:r>
+                  <w:rPr>
+                    <w:rFonts w:ascii="Cambria Math" w:hAnsi="Cambria Math" w:cs="Arial"/>
+                    <w:color w:val="000000" w:themeColor="text1"/>
+                    <w:sz w:val="28"/>
+                    <w:szCs w:val="28"/>
+                  </w:rPr>
+                  <m:t>T</m:t>
+                </m:r>
+              </m:e>
+              <m:sub>
+                <m:r>
+                  <w:rPr>
+                    <w:rFonts w:ascii="Cambria Math" w:hAnsi="Cambria Math" w:cs="Arial"/>
+                    <w:color w:val="000000" w:themeColor="text1"/>
+                    <w:sz w:val="28"/>
+                    <w:szCs w:val="28"/>
+                  </w:rPr>
+                  <m:t>sensor</m:t>
+                </m:r>
+              </m:sub>
+            </m:sSub>
+            <m:r>
+              <w:rPr>
+                <w:rFonts w:ascii="Cambria Math" w:hAnsi="Cambria Math" w:cs="Arial"/>
+                <w:color w:val="000000" w:themeColor="text1"/>
+                <w:sz w:val="28"/>
+                <w:szCs w:val="28"/>
+              </w:rPr>
+              <m:t>-</m:t>
+            </m:r>
+            <m:sSub>
+              <m:sSubPr>
+                <m:ctrlPr>
+                  <w:rPr>
+                    <w:rFonts w:ascii="Cambria Math" w:hAnsi="Cambria Math" w:cs="Arial"/>
+                    <w:i/>
+                    <w:color w:val="000000" w:themeColor="text1"/>
+                    <w:sz w:val="28"/>
+                    <w:szCs w:val="28"/>
+                  </w:rPr>
+                </m:ctrlPr>
+              </m:sSubPr>
+              <m:e>
+                <m:r>
+                  <w:rPr>
+                    <w:rFonts w:ascii="Cambria Math" w:hAnsi="Cambria Math" w:cs="Arial"/>
+                    <w:color w:val="000000" w:themeColor="text1"/>
+                    <w:sz w:val="28"/>
+                    <w:szCs w:val="28"/>
+                  </w:rPr>
+                  <m:t>T</m:t>
+                </m:r>
+              </m:e>
+              <m:sub>
+                <m:r>
+                  <w:rPr>
+                    <w:rFonts w:ascii="Cambria Math" w:hAnsi="Cambria Math" w:cs="Arial"/>
+                    <w:color w:val="000000" w:themeColor="text1"/>
+                    <w:sz w:val="28"/>
+                    <w:szCs w:val="28"/>
+                  </w:rPr>
+                  <m:t>ambient</m:t>
+                </m:r>
+              </m:sub>
+            </m:sSub>
+          </m:e>
+        </m:d>
+        <m:r>
+          <w:rPr>
+            <w:rFonts w:ascii="Cambria Math" w:hAnsi="Cambria Math" w:cs="Arial"/>
+            <w:color w:val="000000" w:themeColor="text1"/>
+            <w:sz w:val="28"/>
+            <w:szCs w:val="28"/>
+          </w:rPr>
+          <m:t>*</m:t>
+        </m:r>
+        <m:sSub>
+          <m:sSubPr>
+            <m:ctrlPr>
+              <w:rPr>
+                <w:rFonts w:ascii="Cambria Math" w:hAnsi="Cambria Math" w:cs="Arial"/>
+                <w:i/>
+                <w:color w:val="000000" w:themeColor="text1"/>
+                <w:sz w:val="28"/>
+                <w:szCs w:val="28"/>
+              </w:rPr>
+            </m:ctrlPr>
+          </m:sSubPr>
+          <m:e>
+            <m:r>
+              <w:rPr>
+                <w:rFonts w:ascii="Cambria Math" w:hAnsi="Cambria Math" w:cs="Arial"/>
+                <w:color w:val="000000" w:themeColor="text1"/>
+                <w:sz w:val="28"/>
+                <w:szCs w:val="28"/>
+              </w:rPr>
+              <m:t>C</m:t>
+            </m:r>
+          </m:e>
+          <m:sub>
+            <m:r>
+              <w:rPr>
+                <w:rFonts w:ascii="Cambria Math" w:hAnsi="Cambria Math" w:cs="Arial"/>
+                <w:color w:val="000000" w:themeColor="text1"/>
+                <w:sz w:val="28"/>
+                <w:szCs w:val="28"/>
+              </w:rPr>
+              <m:t>liq</m:t>
+            </m:r>
+          </m:sub>
+        </m:sSub>
+        <m:r>
+          <w:rPr>
+            <w:rFonts w:ascii="Cambria Math" w:hAnsi="Cambria Math" w:cs="Arial"/>
+            <w:color w:val="000000" w:themeColor="text1"/>
+            <w:sz w:val="28"/>
+            <w:szCs w:val="28"/>
+          </w:rPr>
+          <m:t xml:space="preserve">+ </m:t>
+        </m:r>
+        <m:sSub>
+          <m:sSubPr>
+            <m:ctrlPr>
+              <w:rPr>
+                <w:rFonts w:ascii="Cambria Math" w:hAnsi="Cambria Math" w:cs="Arial"/>
+                <w:i/>
+                <w:color w:val="000000" w:themeColor="text1"/>
+                <w:sz w:val="28"/>
+                <w:szCs w:val="28"/>
+              </w:rPr>
+            </m:ctrlPr>
+          </m:sSubPr>
+          <m:e>
+            <m:r>
+              <w:rPr>
+                <w:rFonts w:ascii="Cambria Math" w:hAnsi="Cambria Math" w:cs="Arial"/>
+                <w:color w:val="000000" w:themeColor="text1"/>
+                <w:sz w:val="28"/>
+                <w:szCs w:val="28"/>
+              </w:rPr>
+              <m:t>L</m:t>
+            </m:r>
+          </m:e>
+          <m:sub>
+            <m:r>
+              <w:rPr>
+                <w:rFonts w:ascii="Cambria Math" w:hAnsi="Cambria Math" w:cs="Arial"/>
+                <w:color w:val="000000" w:themeColor="text1"/>
+                <w:sz w:val="28"/>
+                <w:szCs w:val="28"/>
+              </w:rPr>
+              <m:t>V</m:t>
+            </m:r>
+            <m:r>
+              <w:rPr>
+                <w:rFonts w:ascii="Cambria Math" w:hAnsi="Cambria Math" w:cs="Arial"/>
+                <w:color w:val="000000" w:themeColor="text1"/>
+                <w:sz w:val="28"/>
+                <w:szCs w:val="28"/>
+              </w:rPr>
+              <m:t xml:space="preserve"> </m:t>
+            </m:r>
+            <m:r>
+              <w:rPr>
+                <w:rFonts w:ascii="Cambria Math" w:hAnsi="Cambria Math" w:cs="Arial"/>
+                <w:color w:val="000000" w:themeColor="text1"/>
+                <w:sz w:val="28"/>
+                <w:szCs w:val="28"/>
+              </w:rPr>
+              <m:t>liq</m:t>
+            </m:r>
+          </m:sub>
+        </m:sSub>
+        <m:r>
+          <w:rPr>
+            <w:rFonts w:ascii="Cambria Math" w:hAnsi="Cambria Math" w:cs="Arial"/>
+            <w:color w:val="000000" w:themeColor="text1"/>
+            <w:sz w:val="28"/>
+            <w:szCs w:val="28"/>
+          </w:rPr>
+          <m:t>(</m:t>
+        </m:r>
+        <m:sSub>
+          <m:sSubPr>
+            <m:ctrlPr>
+              <w:rPr>
+                <w:rFonts w:ascii="Cambria Math" w:hAnsi="Cambria Math" w:cs="Arial"/>
+                <w:i/>
+                <w:color w:val="000000" w:themeColor="text1"/>
+                <w:sz w:val="28"/>
+                <w:szCs w:val="28"/>
+              </w:rPr>
+            </m:ctrlPr>
+          </m:sSubPr>
+          <m:e>
+            <m:r>
+              <w:rPr>
+                <w:rFonts w:ascii="Cambria Math" w:hAnsi="Cambria Math" w:cs="Arial"/>
+                <w:color w:val="000000" w:themeColor="text1"/>
+                <w:sz w:val="28"/>
+                <w:szCs w:val="28"/>
+              </w:rPr>
+              <m:t>T</m:t>
+            </m:r>
+          </m:e>
+          <m:sub>
+            <m:r>
+              <w:rPr>
+                <w:rFonts w:ascii="Cambria Math" w:hAnsi="Cambria Math" w:cs="Arial"/>
+                <w:color w:val="000000" w:themeColor="text1"/>
+                <w:sz w:val="28"/>
+                <w:szCs w:val="28"/>
+              </w:rPr>
+              <m:t>sensor</m:t>
+            </m:r>
+          </m:sub>
+        </m:sSub>
+      </m:oMath>
+      <w:r>
+        <w:rPr>
+          <w:rFonts w:ascii="Arial" w:eastAsiaTheme="minorEastAsia" w:hAnsi="Arial" w:cs="Arial"/>
+          <w:color w:val="000000" w:themeColor="text1"/>
+          <w:sz w:val="28"/>
+          <w:szCs w:val="28"/>
+        </w:rPr>
+        <w:t>)</w:t>
+      </w:r>
+      <w:bookmarkStart w:id="3" w:name="_GoBack"/>
+      <w:bookmarkEnd w:id="3"/>
     </w:p>
     <w:p>
       <w:pPr>
@@ -10663,15 +10311,7 @@
           <w:rFonts w:ascii="Arial" w:hAnsi="Arial" w:cs="Arial"/>
           <w:color w:val="000000" w:themeColor="text1"/>
         </w:rPr>
-        <w:t xml:space="preserve">where </w:t>
-      </w:r>
-      <w:proofErr w:type="spellStart"/>
-      <w:r>
-        <w:rPr>
-          <w:rFonts w:ascii="Arial" w:hAnsi="Arial" w:cs="Arial"/>
-          <w:color w:val="000000" w:themeColor="text1"/>
-        </w:rPr>
-        <w:t>T</w:t>
+        <w:t>where T</w:t>
       </w:r>
       <w:r>
         <w:rPr>
@@ -10681,21 +10321,12 @@
         </w:rPr>
         <w:t>ambient</w:t>
       </w:r>
-      <w:proofErr w:type="spellEnd"/>
-      <w:r>
-        <w:rPr>
-          <w:rFonts w:ascii="Arial" w:hAnsi="Arial" w:cs="Arial"/>
-          <w:color w:val="000000" w:themeColor="text1"/>
-        </w:rPr>
-        <w:t xml:space="preserve"> is environmental temperature, </w:t>
-      </w:r>
-      <w:proofErr w:type="spellStart"/>
-      <w:r>
-        <w:rPr>
-          <w:rFonts w:ascii="Arial" w:hAnsi="Arial" w:cs="Arial"/>
-          <w:color w:val="000000" w:themeColor="text1"/>
-        </w:rPr>
-        <w:t>C</w:t>
+      <w:r>
+        <w:rPr>
+          <w:rFonts w:ascii="Arial" w:hAnsi="Arial" w:cs="Arial"/>
+          <w:color w:val="000000" w:themeColor="text1"/>
+        </w:rPr>
+        <w:t xml:space="preserve"> is environmental temperature, C</w:t>
       </w:r>
       <w:r>
         <w:rPr>
@@ -10705,7 +10336,6 @@
         </w:rPr>
         <w:t>liq</w:t>
       </w:r>
-      <w:proofErr w:type="spellEnd"/>
       <w:r>
         <w:rPr>
           <w:rFonts w:ascii="Arial" w:hAnsi="Arial" w:cs="Arial"/>
@@ -10725,15 +10355,7 @@
           <w:rFonts w:ascii="Arial" w:hAnsi="Arial" w:cs="Arial"/>
           <w:color w:val="000000" w:themeColor="text1"/>
         </w:rPr>
-        <w:t xml:space="preserve"> and </w:t>
-      </w:r>
-      <w:proofErr w:type="spellStart"/>
-      <w:r>
-        <w:rPr>
-          <w:rFonts w:ascii="Arial" w:hAnsi="Arial" w:cs="Arial"/>
-          <w:color w:val="000000" w:themeColor="text1"/>
-        </w:rPr>
-        <w:t>L</w:t>
+        <w:t xml:space="preserve"> and L</w:t>
       </w:r>
       <w:r>
         <w:rPr>
@@ -10741,51 +10363,23 @@
           <w:color w:val="000000" w:themeColor="text1"/>
           <w:vertAlign w:val="subscript"/>
         </w:rPr>
-        <w:t>v</w:t>
-      </w:r>
-      <w:proofErr w:type="spellEnd"/>
+        <w:t>v liq</w:t>
+      </w:r>
+      <w:r>
+        <w:rPr>
+          <w:rFonts w:ascii="Arial" w:hAnsi="Arial" w:cs="Arial"/>
+          <w:color w:val="000000" w:themeColor="text1"/>
+        </w:rPr>
+        <w:t xml:space="preserve"> is the latent heat of vaporization at T</w:t>
+      </w:r>
       <w:r>
         <w:rPr>
           <w:rFonts w:ascii="Arial" w:hAnsi="Arial" w:cs="Arial"/>
           <w:color w:val="000000" w:themeColor="text1"/>
           <w:vertAlign w:val="subscript"/>
         </w:rPr>
-        <w:t xml:space="preserve"> </w:t>
-      </w:r>
-      <w:proofErr w:type="spellStart"/>
-      <w:r>
-        <w:rPr>
-          <w:rFonts w:ascii="Arial" w:hAnsi="Arial" w:cs="Arial"/>
-          <w:color w:val="000000" w:themeColor="text1"/>
-          <w:vertAlign w:val="subscript"/>
-        </w:rPr>
-        <w:t>liq</w:t>
-      </w:r>
-      <w:proofErr w:type="spellEnd"/>
-      <w:r>
-        <w:rPr>
-          <w:rFonts w:ascii="Arial" w:hAnsi="Arial" w:cs="Arial"/>
-          <w:color w:val="000000" w:themeColor="text1"/>
-        </w:rPr>
-        <w:t xml:space="preserve"> is the latent heat of vaporization at </w:t>
-      </w:r>
-      <w:proofErr w:type="spellStart"/>
-      <w:r>
-        <w:rPr>
-          <w:rFonts w:ascii="Arial" w:hAnsi="Arial" w:cs="Arial"/>
-          <w:color w:val="000000" w:themeColor="text1"/>
-        </w:rPr>
-        <w:t>T</w:t>
-      </w:r>
-      <w:r>
-        <w:rPr>
-          <w:rFonts w:ascii="Arial" w:hAnsi="Arial" w:cs="Arial"/>
-          <w:color w:val="000000" w:themeColor="text1"/>
-          <w:vertAlign w:val="subscript"/>
-        </w:rPr>
         <w:t>sensor</w:t>
       </w:r>
-      <w:proofErr w:type="spellEnd"/>
       <w:r>
         <w:rPr>
           <w:rFonts w:ascii="Arial" w:hAnsi="Arial" w:cs="Arial"/>
@@ -11434,17 +11028,8 @@
           <w:rFonts w:ascii="Arial" w:hAnsi="Arial" w:cs="Arial"/>
           <w:color w:val="000000" w:themeColor="text1"/>
         </w:rPr>
-        <w:t xml:space="preserve">700 </w:t>
-      </w:r>
-      <w:proofErr w:type="spellStart"/>
-      <w:r>
-        <w:rPr>
-          <w:rFonts w:ascii="Arial" w:hAnsi="Arial" w:cs="Arial"/>
-          <w:color w:val="000000" w:themeColor="text1"/>
-        </w:rPr>
-        <w:t>mb</w:t>
-      </w:r>
-      <w:proofErr w:type="spellEnd"/>
+        <w:t>700 mb</w:t>
+      </w:r>
     </w:p>
     <w:p>
       <w:pPr>
@@ -11463,17 +11048,8 @@
           <w:rFonts w:ascii="Arial" w:hAnsi="Arial" w:cs="Arial"/>
           <w:color w:val="000000" w:themeColor="text1"/>
         </w:rPr>
-        <w:t xml:space="preserve">600 </w:t>
-      </w:r>
-      <w:proofErr w:type="spellStart"/>
-      <w:r>
-        <w:rPr>
-          <w:rFonts w:ascii="Arial" w:hAnsi="Arial" w:cs="Arial"/>
-          <w:color w:val="000000" w:themeColor="text1"/>
-        </w:rPr>
-        <w:t>mb</w:t>
-      </w:r>
-      <w:proofErr w:type="spellEnd"/>
+        <w:t>600 mb</w:t>
+      </w:r>
     </w:p>
     <w:p>
       <w:pPr>
@@ -11492,23 +11068,7 @@
           <w:rFonts w:ascii="Arial" w:hAnsi="Arial" w:cs="Arial"/>
           <w:color w:val="000000" w:themeColor="text1"/>
         </w:rPr>
-        <w:t xml:space="preserve">500 </w:t>
-      </w:r>
-      <w:proofErr w:type="spellStart"/>
-      <w:r>
-        <w:rPr>
-          <w:rFonts w:ascii="Arial" w:hAnsi="Arial" w:cs="Arial"/>
-          <w:color w:val="000000" w:themeColor="text1"/>
-        </w:rPr>
-        <w:t>mb</w:t>
-      </w:r>
-      <w:proofErr w:type="spellEnd"/>
-      <w:r>
-        <w:rPr>
-          <w:rFonts w:ascii="Arial" w:hAnsi="Arial" w:cs="Arial"/>
-          <w:color w:val="000000" w:themeColor="text1"/>
-        </w:rPr>
-        <w:t xml:space="preserve"> </w:t>
+        <w:t xml:space="preserve">500 mb </w:t>
       </w:r>
     </w:p>
     <w:p>
@@ -11528,17 +11088,8 @@
           <w:rFonts w:ascii="Arial" w:hAnsi="Arial" w:cs="Arial"/>
           <w:color w:val="000000" w:themeColor="text1"/>
         </w:rPr>
-        <w:t xml:space="preserve">400 </w:t>
-      </w:r>
-      <w:proofErr w:type="spellStart"/>
-      <w:r>
-        <w:rPr>
-          <w:rFonts w:ascii="Arial" w:hAnsi="Arial" w:cs="Arial"/>
-          <w:color w:val="000000" w:themeColor="text1"/>
-        </w:rPr>
-        <w:t>mb</w:t>
-      </w:r>
-      <w:proofErr w:type="spellEnd"/>
+        <w:t>400 mb</w:t>
+      </w:r>
     </w:p>
     <w:p>
       <w:pPr>
@@ -11873,7 +11424,6 @@
         </w:rPr>
         <w:t xml:space="preserve"> </w:t>
       </w:r>
-      <w:proofErr w:type="spellStart"/>
       <w:r>
         <w:rPr>
           <w:rFonts w:ascii="Arial" w:hAnsi="Arial" w:cs="Arial"/>
@@ -11889,7 +11439,6 @@
         </w:rPr>
         <w:t>liq</w:t>
       </w:r>
-      <w:proofErr w:type="spellEnd"/>
       <w:r>
         <w:rPr>
           <w:rFonts w:ascii="Arial" w:hAnsi="Arial" w:cs="Arial"/>
@@ -12016,23 +11565,7 @@
           <w:rFonts w:ascii="Arial" w:hAnsi="Arial" w:cs="Arial"/>
           <w:color w:val="000000" w:themeColor="text1"/>
         </w:rPr>
-        <w:t xml:space="preserve">, 600, or 700 </w:t>
-      </w:r>
-      <w:proofErr w:type="spellStart"/>
-      <w:r>
-        <w:rPr>
-          <w:rFonts w:ascii="Arial" w:hAnsi="Arial" w:cs="Arial"/>
-          <w:color w:val="000000" w:themeColor="text1"/>
-        </w:rPr>
-        <w:t>mb</w:t>
-      </w:r>
-      <w:proofErr w:type="spellEnd"/>
-      <w:r>
-        <w:rPr>
-          <w:rFonts w:ascii="Arial" w:hAnsi="Arial" w:cs="Arial"/>
-          <w:color w:val="000000" w:themeColor="text1"/>
-        </w:rPr>
-        <w:t xml:space="preserve"> pressure level data</w:t>
+        <w:t>, 600, or 700 mb pressure level data</w:t>
       </w:r>
       <w:r>
         <w:rPr>
@@ -12229,17 +11762,8 @@
           <w:rFonts w:ascii="Arial" w:hAnsi="Arial" w:cs="Arial"/>
           <w:color w:val="000000" w:themeColor="text1"/>
         </w:rPr>
-        <w:t xml:space="preserve">00 </w:t>
-      </w:r>
-      <w:proofErr w:type="spellStart"/>
-      <w:r>
-        <w:rPr>
-          <w:rFonts w:ascii="Arial" w:hAnsi="Arial" w:cs="Arial"/>
-          <w:color w:val="000000" w:themeColor="text1"/>
-        </w:rPr>
-        <w:t>mb</w:t>
-      </w:r>
-      <w:proofErr w:type="spellEnd"/>
+        <w:t>00 mb</w:t>
+      </w:r>
       <w:r>
         <w:rPr>
           <w:rFonts w:ascii="Arial" w:hAnsi="Arial" w:cs="Arial"/>
@@ -12371,23 +11895,7 @@
           <w:rFonts w:ascii="Arial" w:hAnsi="Arial" w:cs="Arial"/>
           <w:color w:val="000000" w:themeColor="text1"/>
         </w:rPr>
-        <w:t xml:space="preserve">00 </w:t>
-      </w:r>
-      <w:proofErr w:type="spellStart"/>
-      <w:r>
-        <w:rPr>
-          <w:rFonts w:ascii="Arial" w:hAnsi="Arial" w:cs="Arial"/>
-          <w:color w:val="000000" w:themeColor="text1"/>
-        </w:rPr>
-        <w:t>mb</w:t>
-      </w:r>
-      <w:proofErr w:type="spellEnd"/>
-      <w:r>
-        <w:rPr>
-          <w:rFonts w:ascii="Arial" w:hAnsi="Arial" w:cs="Arial"/>
-          <w:color w:val="000000" w:themeColor="text1"/>
-        </w:rPr>
-        <w:t xml:space="preserve"> k parameterization</w:t>
+        <w:t>00 mb k parameterization</w:t>
       </w:r>
       <w:r>
         <w:rPr>
@@ -12779,17 +12287,7 @@
           <w:sz w:val="20"/>
           <w:szCs w:val="20"/>
         </w:rPr>
-        <w:t xml:space="preserve"> – </w:t>
-      </w:r>
-      <w:proofErr w:type="spellStart"/>
-      <w:r>
-        <w:rPr>
-          <w:rFonts w:ascii="Arial" w:hAnsi="Arial" w:cs="Arial"/>
-          <w:color w:val="000000" w:themeColor="text1"/>
-          <w:sz w:val="20"/>
-          <w:szCs w:val="20"/>
-        </w:rPr>
-        <w:t>V</w:t>
+        <w:t xml:space="preserve"> – V</w:t>
       </w:r>
       <w:r>
         <w:rPr>
@@ -12801,7 +12299,6 @@
         </w:rPr>
         <w:t>baseline</w:t>
       </w:r>
-      <w:proofErr w:type="spellEnd"/>
       <w:r>
         <w:rPr>
           <w:rFonts w:ascii="Arial" w:hAnsi="Arial" w:cs="Arial"/>
@@ -12850,10 +12347,11 @@
           <w:sz w:val="20"/>
           <w:szCs w:val="20"/>
         </w:rPr>
-        <w:t xml:space="preserve">Illustrates each k parameterization’s performance. Baseline error is considered to be LWC for points flagged as clear air. The 700 </w:t>
-      </w:r>
-      <w:proofErr w:type="spellStart"/>
-      <w:r>
+        <w:t>Illustrates each k parameterization’s performance. Baseline error is considered to be LWC for points flagged as clear air. The 700 mb parameterization showed consistent performance for most test data pressure levels (curiously, excluding the 700 - 750 mb interval).</w:t>
+      </w:r>
+    </w:p>
+    <w:p>
+      <w:pPr>
         <w:rPr>
           <w:rFonts w:ascii="Arial" w:hAnsi="Arial" w:cs="Arial"/>
           <w:i/>
@@ -12861,51 +12359,6 @@
           <w:sz w:val="20"/>
           <w:szCs w:val="20"/>
         </w:rPr>
-        <w:t>mb</w:t>
-      </w:r>
-      <w:proofErr w:type="spellEnd"/>
-      <w:r>
-        <w:rPr>
-          <w:rFonts w:ascii="Arial" w:hAnsi="Arial" w:cs="Arial"/>
-          <w:i/>
-          <w:color w:val="000000" w:themeColor="text1"/>
-          <w:sz w:val="20"/>
-          <w:szCs w:val="20"/>
-        </w:rPr>
-        <w:t xml:space="preserve"> parameterization showed consistent performance for most test data pressure levels (curiously, excluding the 700 - 750 </w:t>
-      </w:r>
-      <w:proofErr w:type="spellStart"/>
-      <w:r>
-        <w:rPr>
-          <w:rFonts w:ascii="Arial" w:hAnsi="Arial" w:cs="Arial"/>
-          <w:i/>
-          <w:color w:val="000000" w:themeColor="text1"/>
-          <w:sz w:val="20"/>
-          <w:szCs w:val="20"/>
-        </w:rPr>
-        <w:t>mb</w:t>
-      </w:r>
-      <w:proofErr w:type="spellEnd"/>
-      <w:r>
-        <w:rPr>
-          <w:rFonts w:ascii="Arial" w:hAnsi="Arial" w:cs="Arial"/>
-          <w:i/>
-          <w:color w:val="000000" w:themeColor="text1"/>
-          <w:sz w:val="20"/>
-          <w:szCs w:val="20"/>
-        </w:rPr>
-        <w:t xml:space="preserve"> interval).</w:t>
-      </w:r>
-    </w:p>
-    <w:p>
-      <w:pPr>
-        <w:rPr>
-          <w:rFonts w:ascii="Arial" w:hAnsi="Arial" w:cs="Arial"/>
-          <w:i/>
-          <w:color w:val="000000" w:themeColor="text1"/>
-          <w:sz w:val="20"/>
-          <w:szCs w:val="20"/>
-        </w:rPr>
       </w:pPr>
     </w:p>
     <w:p>
@@ -13163,7 +12616,6 @@
         </w:rPr>
         <w:t xml:space="preserve">fitting pressure vs. </w:t>
       </w:r>
-      <w:proofErr w:type="spellStart"/>
       <w:r>
         <w:rPr>
           <w:rFonts w:ascii="Arial" w:hAnsi="Arial" w:cs="Arial"/>
@@ -13179,7 +12631,6 @@
         </w:rPr>
         <w:t>liq</w:t>
       </w:r>
-      <w:proofErr w:type="spellEnd"/>
       <w:r>
         <w:rPr>
           <w:rFonts w:ascii="Arial" w:hAnsi="Arial" w:cs="Arial"/>
@@ -13765,23 +13216,7 @@
           <w:rFonts w:ascii="Arial" w:hAnsi="Arial" w:cs="Arial"/>
           <w:color w:val="000000" w:themeColor="text1"/>
         </w:rPr>
-        <w:t xml:space="preserve">Nevzorov/CDP LWC comparisons and droplet generator results will be used to probe the nature of CDP droplet </w:t>
-      </w:r>
-      <w:proofErr w:type="spellStart"/>
-      <w:r>
-        <w:rPr>
-          <w:rFonts w:ascii="Arial" w:hAnsi="Arial" w:cs="Arial"/>
-          <w:color w:val="000000" w:themeColor="text1"/>
-        </w:rPr>
-        <w:t>mis</w:t>
-      </w:r>
-      <w:proofErr w:type="spellEnd"/>
-      <w:r>
-        <w:rPr>
-          <w:rFonts w:ascii="Arial" w:hAnsi="Arial" w:cs="Arial"/>
-          <w:color w:val="000000" w:themeColor="text1"/>
-        </w:rPr>
-        <w:t>-sizing error</w:t>
+        <w:t>Nevzorov/CDP LWC comparisons and droplet generator results will be used to probe the nature of CDP droplet mis-sizing error</w:t>
       </w:r>
       <w:r>
         <w:rPr>
@@ -13802,37 +13237,42 @@
           <w:rFonts w:ascii="Arial" w:hAnsi="Arial" w:cs="Arial"/>
           <w:color w:val="000000" w:themeColor="text1"/>
         </w:rPr>
+        <w:t xml:space="preserve"> Mis-sizing specific investigations will be confined to low droplet concentrations because coincidence </w:t>
+      </w:r>
+      <w:r>
+        <w:rPr>
+          <w:rFonts w:ascii="Arial" w:hAnsi="Arial" w:cs="Arial"/>
+          <w:color w:val="000000" w:themeColor="text1"/>
+        </w:rPr>
+        <w:t>events</w:t>
+      </w:r>
+      <w:r>
+        <w:rPr>
+          <w:rFonts w:ascii="Arial" w:hAnsi="Arial" w:cs="Arial"/>
+          <w:color w:val="000000" w:themeColor="text1"/>
+        </w:rPr>
+        <w:t>, a concentration dependent</w:t>
+      </w:r>
+      <w:r>
+        <w:rPr>
+          <w:rFonts w:ascii="Arial" w:hAnsi="Arial" w:cs="Arial"/>
+          <w:color w:val="000000" w:themeColor="text1"/>
+        </w:rPr>
         <w:t xml:space="preserve"> </w:t>
       </w:r>
-      <w:proofErr w:type="spellStart"/>
-      <w:r>
-        <w:rPr>
-          <w:rFonts w:ascii="Arial" w:hAnsi="Arial" w:cs="Arial"/>
-          <w:color w:val="000000" w:themeColor="text1"/>
-        </w:rPr>
-        <w:t>Mis</w:t>
-      </w:r>
-      <w:proofErr w:type="spellEnd"/>
-      <w:r>
-        <w:rPr>
-          <w:rFonts w:ascii="Arial" w:hAnsi="Arial" w:cs="Arial"/>
-          <w:color w:val="000000" w:themeColor="text1"/>
-        </w:rPr>
-        <w:t xml:space="preserve">-sizing specific investigations will be confined to low droplet concentrations because coincidence </w:t>
-      </w:r>
-      <w:r>
-        <w:rPr>
-          <w:rFonts w:ascii="Arial" w:hAnsi="Arial" w:cs="Arial"/>
-          <w:color w:val="000000" w:themeColor="text1"/>
-        </w:rPr>
-        <w:t>events</w:t>
-      </w:r>
-      <w:r>
-        <w:rPr>
-          <w:rFonts w:ascii="Arial" w:hAnsi="Arial" w:cs="Arial"/>
-          <w:color w:val="000000" w:themeColor="text1"/>
-        </w:rPr>
-        <w:t>, a concentration dependent</w:t>
+      <w:r>
+        <w:rPr>
+          <w:rFonts w:ascii="Arial" w:hAnsi="Arial" w:cs="Arial"/>
+          <w:color w:val="000000" w:themeColor="text1"/>
+        </w:rPr>
+        <w:t>phenomenon</w:t>
+      </w:r>
+      <w:r>
+        <w:rPr>
+          <w:rFonts w:ascii="Arial" w:hAnsi="Arial" w:cs="Arial"/>
+          <w:color w:val="000000" w:themeColor="text1"/>
+        </w:rPr>
+        <w:t>, introduce</w:t>
       </w:r>
       <w:r>
         <w:rPr>
@@ -13846,27 +13286,6 @@
           <w:rFonts w:ascii="Arial" w:hAnsi="Arial" w:cs="Arial"/>
           <w:color w:val="000000" w:themeColor="text1"/>
         </w:rPr>
-        <w:t>phenomenon</w:t>
-      </w:r>
-      <w:r>
-        <w:rPr>
-          <w:rFonts w:ascii="Arial" w:hAnsi="Arial" w:cs="Arial"/>
-          <w:color w:val="000000" w:themeColor="text1"/>
-        </w:rPr>
-        <w:t>, introduce</w:t>
-      </w:r>
-      <w:r>
-        <w:rPr>
-          <w:rFonts w:ascii="Arial" w:hAnsi="Arial" w:cs="Arial"/>
-          <w:color w:val="000000" w:themeColor="text1"/>
-        </w:rPr>
-        <w:t xml:space="preserve"> </w:t>
-      </w:r>
-      <w:r>
-        <w:rPr>
-          <w:rFonts w:ascii="Arial" w:hAnsi="Arial" w:cs="Arial"/>
-          <w:color w:val="000000" w:themeColor="text1"/>
-        </w:rPr>
         <w:t xml:space="preserve">much </w:t>
       </w:r>
       <w:r>
@@ -13888,23 +13307,7 @@
           <w:rFonts w:ascii="Arial" w:hAnsi="Arial" w:cs="Arial"/>
           <w:color w:val="000000" w:themeColor="text1"/>
         </w:rPr>
-        <w:t xml:space="preserve"> (when compared to error contributed by </w:t>
-      </w:r>
-      <w:proofErr w:type="spellStart"/>
-      <w:r>
-        <w:rPr>
-          <w:rFonts w:ascii="Arial" w:hAnsi="Arial" w:cs="Arial"/>
-          <w:color w:val="000000" w:themeColor="text1"/>
-        </w:rPr>
-        <w:t>mis</w:t>
-      </w:r>
-      <w:proofErr w:type="spellEnd"/>
-      <w:r>
-        <w:rPr>
-          <w:rFonts w:ascii="Arial" w:hAnsi="Arial" w:cs="Arial"/>
-          <w:color w:val="000000" w:themeColor="text1"/>
-        </w:rPr>
-        <w:t>-sizing alone).</w:t>
+        <w:t xml:space="preserve"> (when compared to error contributed by mis-sizing alone).</w:t>
       </w:r>
       <w:r>
         <w:rPr>
@@ -14190,23 +13593,7 @@
           <w:rFonts w:ascii="Arial" w:hAnsi="Arial" w:cs="Arial"/>
           <w:color w:val="000000" w:themeColor="text1"/>
         </w:rPr>
-        <w:t xml:space="preserve">comparisons and refined parameterization of </w:t>
-      </w:r>
-      <w:proofErr w:type="spellStart"/>
-      <w:r>
-        <w:rPr>
-          <w:rFonts w:ascii="Arial" w:hAnsi="Arial" w:cs="Arial"/>
-          <w:color w:val="000000" w:themeColor="text1"/>
-        </w:rPr>
-        <w:t>mis</w:t>
-      </w:r>
-      <w:proofErr w:type="spellEnd"/>
-      <w:r>
-        <w:rPr>
-          <w:rFonts w:ascii="Arial" w:hAnsi="Arial" w:cs="Arial"/>
-          <w:color w:val="000000" w:themeColor="text1"/>
-        </w:rPr>
-        <w:t xml:space="preserve">-sizing error </w:t>
+        <w:t xml:space="preserve">comparisons and refined parameterization of mis-sizing error </w:t>
       </w:r>
       <w:r>
         <w:rPr>
@@ -14392,23 +13779,7 @@
           <w:rFonts w:ascii="Arial" w:hAnsi="Arial" w:cs="Arial"/>
           <w:color w:val="000000" w:themeColor="text1"/>
         </w:rPr>
-        <w:t xml:space="preserve">Thirdly, the previously mentioned </w:t>
-      </w:r>
-      <w:proofErr w:type="spellStart"/>
-      <w:r>
-        <w:rPr>
-          <w:rFonts w:ascii="Arial" w:hAnsi="Arial" w:cs="Arial"/>
-          <w:color w:val="000000" w:themeColor="text1"/>
-        </w:rPr>
-        <w:t>mis</w:t>
-      </w:r>
-      <w:proofErr w:type="spellEnd"/>
-      <w:r>
-        <w:rPr>
-          <w:rFonts w:ascii="Arial" w:hAnsi="Arial" w:cs="Arial"/>
-          <w:color w:val="000000" w:themeColor="text1"/>
-        </w:rPr>
-        <w:t>-sizing and coincidence error investigations will be used to better characterize Nevzorov TWC droplet collection efficiencies (objective 10).</w:t>
+        <w:t>Thirdly, the previously mentioned mis-sizing and coincidence error investigations will be used to better characterize Nevzorov TWC droplet collection efficiencies (objective 10).</w:t>
       </w:r>
       <w:r>
         <w:rPr>
@@ -15146,39 +14517,15 @@
           <w:rFonts w:ascii="Arial" w:hAnsi="Arial" w:cs="Arial"/>
         </w:rPr>
         <w:lastRenderedPageBreak/>
-        <w:t xml:space="preserve">Boucher, O., and U. </w:t>
-      </w:r>
-      <w:proofErr w:type="spellStart"/>
-      <w:r>
-        <w:rPr>
-          <w:rFonts w:ascii="Arial" w:hAnsi="Arial" w:cs="Arial"/>
-        </w:rPr>
-        <w:t>Lohmann</w:t>
-      </w:r>
-      <w:proofErr w:type="spellEnd"/>
-      <w:r>
-        <w:rPr>
-          <w:rFonts w:ascii="Arial" w:hAnsi="Arial" w:cs="Arial"/>
-        </w:rPr>
-        <w:t xml:space="preserve">, 1995: The sulfate-CCN-cloud albedo effect. </w:t>
-      </w:r>
-      <w:proofErr w:type="spellStart"/>
+        <w:t xml:space="preserve">Boucher, O., and U. Lohmann, 1995: The sulfate-CCN-cloud albedo effect. </w:t>
+      </w:r>
       <w:r>
         <w:rPr>
           <w:rFonts w:ascii="Arial" w:hAnsi="Arial" w:cs="Arial"/>
           <w:i/>
           <w:iCs/>
         </w:rPr>
-        <w:t>Tellus</w:t>
-      </w:r>
-      <w:proofErr w:type="spellEnd"/>
-      <w:r>
-        <w:rPr>
-          <w:rFonts w:ascii="Arial" w:hAnsi="Arial" w:cs="Arial"/>
-          <w:i/>
-          <w:iCs/>
-        </w:rPr>
-        <w:t xml:space="preserve"> B</w:t>
+        <w:t>Tellus B</w:t>
       </w:r>
       <w:r>
         <w:rPr>
@@ -15198,21 +14545,7 @@
         <w:rPr>
           <w:rFonts w:ascii="Arial" w:hAnsi="Arial" w:cs="Arial"/>
         </w:rPr>
-        <w:t xml:space="preserve">, 281–300, </w:t>
-      </w:r>
-      <w:proofErr w:type="gramStart"/>
-      <w:r>
-        <w:rPr>
-          <w:rFonts w:ascii="Arial" w:hAnsi="Arial" w:cs="Arial"/>
-        </w:rPr>
-        <w:t>doi:10.1034/j.1600-0889.47.issue3</w:t>
-      </w:r>
-      <w:proofErr w:type="gramEnd"/>
-      <w:r>
-        <w:rPr>
-          <w:rFonts w:ascii="Arial" w:hAnsi="Arial" w:cs="Arial"/>
-        </w:rPr>
-        <w:t>.1.x. http://www.tellusb.net/index.php/tellusb/article/view/16048.</w:t>
+        <w:t>, 281–300, doi:10.1034/j.1600-0889.47.issue3.1.x. http://www.tellusb.net/index.php/tellusb/article/view/16048.</w:t>
       </w:r>
     </w:p>
     <w:p>
@@ -15280,63 +14613,7 @@
         <w:rPr>
           <w:rFonts w:ascii="Arial" w:hAnsi="Arial" w:cs="Arial"/>
         </w:rPr>
-        <w:t xml:space="preserve">Jackson, R. C., G. M. </w:t>
-      </w:r>
-      <w:proofErr w:type="spellStart"/>
-      <w:r>
-        <w:rPr>
-          <w:rFonts w:ascii="Arial" w:hAnsi="Arial" w:cs="Arial"/>
-        </w:rPr>
-        <w:t>Mcfarquhar</w:t>
-      </w:r>
-      <w:proofErr w:type="spellEnd"/>
-      <w:r>
-        <w:rPr>
-          <w:rFonts w:ascii="Arial" w:hAnsi="Arial" w:cs="Arial"/>
-        </w:rPr>
-        <w:t xml:space="preserve">, J. </w:t>
-      </w:r>
-      <w:proofErr w:type="spellStart"/>
-      <w:r>
-        <w:rPr>
-          <w:rFonts w:ascii="Arial" w:hAnsi="Arial" w:cs="Arial"/>
-        </w:rPr>
-        <w:t>Stith</w:t>
-      </w:r>
-      <w:proofErr w:type="spellEnd"/>
-      <w:r>
-        <w:rPr>
-          <w:rFonts w:ascii="Arial" w:hAnsi="Arial" w:cs="Arial"/>
-        </w:rPr>
-        <w:t xml:space="preserve">, M. </w:t>
-      </w:r>
-      <w:proofErr w:type="spellStart"/>
-      <w:r>
-        <w:rPr>
-          <w:rFonts w:ascii="Arial" w:hAnsi="Arial" w:cs="Arial"/>
-        </w:rPr>
-        <w:t>Beals</w:t>
-      </w:r>
-      <w:proofErr w:type="spellEnd"/>
-      <w:r>
-        <w:rPr>
-          <w:rFonts w:ascii="Arial" w:hAnsi="Arial" w:cs="Arial"/>
-        </w:rPr>
-        <w:t xml:space="preserve">, R. A. Shaw, J. Jensen, J. Fugal, and A. Korolev, 2014: An assessment of the impact of </w:t>
-      </w:r>
-      <w:proofErr w:type="spellStart"/>
-      <w:r>
-        <w:rPr>
-          <w:rFonts w:ascii="Arial" w:hAnsi="Arial" w:cs="Arial"/>
-        </w:rPr>
-        <w:t>antishattering</w:t>
-      </w:r>
-      <w:proofErr w:type="spellEnd"/>
-      <w:r>
-        <w:rPr>
-          <w:rFonts w:ascii="Arial" w:hAnsi="Arial" w:cs="Arial"/>
-        </w:rPr>
-        <w:t xml:space="preserve"> tips and artifact removal techniques on cloud ice size distributions measured by the 2D cloud probe. </w:t>
+        <w:t xml:space="preserve">Jackson, R. C., G. M. Mcfarquhar, J. Stith, M. Beals, R. A. Shaw, J. Jensen, J. Fugal, and A. Korolev, 2014: An assessment of the impact of antishattering tips and artifact removal techniques on cloud ice size distributions measured by the 2D cloud probe. </w:t>
       </w:r>
       <w:r>
         <w:rPr>
@@ -15464,21 +14741,7 @@
         <w:rPr>
           <w:rFonts w:ascii="Arial" w:hAnsi="Arial" w:cs="Arial"/>
         </w:rPr>
-        <w:t>, 1495–1510, doi:10.1175/1520-0426(1998)015&lt;</w:t>
-      </w:r>
-      <w:proofErr w:type="gramStart"/>
-      <w:r>
-        <w:rPr>
-          <w:rFonts w:ascii="Arial" w:hAnsi="Arial" w:cs="Arial"/>
-        </w:rPr>
-        <w:t>1495:Tnahwl</w:t>
-      </w:r>
-      <w:proofErr w:type="gramEnd"/>
-      <w:r>
-        <w:rPr>
-          <w:rFonts w:ascii="Arial" w:hAnsi="Arial" w:cs="Arial"/>
-        </w:rPr>
-        <w:t>&gt;2.0.Co;2.</w:t>
+        <w:t>, 1495–1510, doi:10.1175/1520-0426(1998)015&lt;1495:Tnahwl&gt;2.0.Co;2.</w:t>
       </w:r>
     </w:p>
     <w:p>
@@ -15494,35 +14757,7 @@
         <w:rPr>
           <w:rFonts w:ascii="Arial" w:hAnsi="Arial" w:cs="Arial"/>
         </w:rPr>
-        <w:t xml:space="preserve">Korolev, A. V., S. V. </w:t>
-      </w:r>
-      <w:proofErr w:type="spellStart"/>
-      <w:r>
-        <w:rPr>
-          <w:rFonts w:ascii="Arial" w:hAnsi="Arial" w:cs="Arial"/>
-        </w:rPr>
-        <w:t>Kuznetsov</w:t>
-      </w:r>
-      <w:proofErr w:type="spellEnd"/>
-      <w:r>
-        <w:rPr>
-          <w:rFonts w:ascii="Arial" w:hAnsi="Arial" w:cs="Arial"/>
-        </w:rPr>
-        <w:t xml:space="preserve">, Y. E. Makarov, and V. S. </w:t>
-      </w:r>
-      <w:proofErr w:type="spellStart"/>
-      <w:r>
-        <w:rPr>
-          <w:rFonts w:ascii="Arial" w:hAnsi="Arial" w:cs="Arial"/>
-        </w:rPr>
-        <w:t>Novikov</w:t>
-      </w:r>
-      <w:proofErr w:type="spellEnd"/>
-      <w:r>
-        <w:rPr>
-          <w:rFonts w:ascii="Arial" w:hAnsi="Arial" w:cs="Arial"/>
-        </w:rPr>
-        <w:t xml:space="preserve">, 1991: Evaluation of measurements of particle size and sample area from optical array probes. </w:t>
+        <w:t xml:space="preserve">Korolev, A. V., S. V. Kuznetsov, Y. E. Makarov, and V. S. Novikov, 1991: Evaluation of measurements of particle size and sample area from optical array probes. </w:t>
       </w:r>
       <w:r>
         <w:rPr>
@@ -15550,21 +14785,7 @@
         <w:rPr>
           <w:rFonts w:ascii="Arial" w:hAnsi="Arial" w:cs="Arial"/>
         </w:rPr>
-        <w:t>, 514–522, doi:10.1175/1520-0426(1991)008&lt;</w:t>
-      </w:r>
-      <w:proofErr w:type="gramStart"/>
-      <w:r>
-        <w:rPr>
-          <w:rFonts w:ascii="Arial" w:hAnsi="Arial" w:cs="Arial"/>
-        </w:rPr>
-        <w:t>0514:EOMOPS</w:t>
-      </w:r>
-      <w:proofErr w:type="gramEnd"/>
-      <w:r>
-        <w:rPr>
-          <w:rFonts w:ascii="Arial" w:hAnsi="Arial" w:cs="Arial"/>
-        </w:rPr>
-        <w:t>&gt;2.0.CO;2.</w:t>
+        <w:t>, 514–522, doi:10.1175/1520-0426(1991)008&lt;0514:EOMOPS&gt;2.0.CO;2.</w:t>
       </w:r>
     </w:p>
     <w:p>
@@ -15580,21 +14801,7 @@
         <w:rPr>
           <w:rFonts w:ascii="Arial" w:hAnsi="Arial" w:cs="Arial"/>
         </w:rPr>
-        <w:t xml:space="preserve">Lamb and </w:t>
-      </w:r>
-      <w:proofErr w:type="spellStart"/>
-      <w:r>
-        <w:rPr>
-          <w:rFonts w:ascii="Arial" w:hAnsi="Arial" w:cs="Arial"/>
-        </w:rPr>
-        <w:t>Verlinde</w:t>
-      </w:r>
-      <w:proofErr w:type="spellEnd"/>
-      <w:r>
-        <w:rPr>
-          <w:rFonts w:ascii="Arial" w:hAnsi="Arial" w:cs="Arial"/>
-        </w:rPr>
-        <w:t>, 2011: Physics and Chemistry of Clouds. Cambridge University Press, 584 pp.</w:t>
+        <w:t>Lamb and Verlinde, 2011: Physics and Chemistry of Clouds. Cambridge University Press, 584 pp.</w:t>
       </w:r>
     </w:p>
     <w:p>
@@ -15678,39 +14885,17 @@
           <w:rFonts w:ascii="Arial" w:hAnsi="Arial" w:cs="Arial"/>
         </w:rPr>
       </w:pPr>
-      <w:proofErr w:type="spellStart"/>
-      <w:r>
-        <w:rPr>
-          <w:rFonts w:ascii="Arial" w:hAnsi="Arial" w:cs="Arial"/>
-        </w:rPr>
-        <w:t>MicroFab</w:t>
-      </w:r>
-      <w:proofErr w:type="spellEnd"/>
-      <w:r>
-        <w:rPr>
-          <w:rFonts w:ascii="Arial" w:hAnsi="Arial" w:cs="Arial"/>
-        </w:rPr>
-        <w:t xml:space="preserve"> Inc.</w:t>
-      </w:r>
-      <w:r>
-        <w:rPr>
-          <w:rFonts w:ascii="Arial" w:hAnsi="Arial" w:cs="Arial"/>
-        </w:rPr>
-        <w:t>: Applications Overview. Accessed 9 August 2016. [</w:t>
-      </w:r>
-      <w:proofErr w:type="spellStart"/>
-      <w:r>
-        <w:rPr>
-          <w:rFonts w:ascii="Arial" w:hAnsi="Arial" w:cs="Arial"/>
-        </w:rPr>
-        <w:t>Avalable</w:t>
-      </w:r>
-      <w:proofErr w:type="spellEnd"/>
-      <w:r>
-        <w:rPr>
-          <w:rFonts w:ascii="Arial" w:hAnsi="Arial" w:cs="Arial"/>
-        </w:rPr>
-        <w:t xml:space="preserve"> online at </w:t>
+      <w:r>
+        <w:rPr>
+          <w:rFonts w:ascii="Arial" w:hAnsi="Arial" w:cs="Arial"/>
+        </w:rPr>
+        <w:t>MicroFab Inc.</w:t>
+      </w:r>
+      <w:r>
+        <w:rPr>
+          <w:rFonts w:ascii="Arial" w:hAnsi="Arial" w:cs="Arial"/>
+        </w:rPr>
+        <w:t xml:space="preserve">: Applications Overview. Accessed 9 August 2016. [Avalable online at </w:t>
       </w:r>
       <w:r>
         <w:rPr>
@@ -15738,63 +14923,7 @@
         <w:rPr>
           <w:rFonts w:ascii="Arial" w:hAnsi="Arial" w:cs="Arial"/>
         </w:rPr>
-        <w:t xml:space="preserve">Nagel, D., </w:t>
-      </w:r>
-      <w:proofErr w:type="spellStart"/>
-      <w:r>
-        <w:rPr>
-          <w:rFonts w:ascii="Arial" w:hAnsi="Arial" w:cs="Arial"/>
-        </w:rPr>
-        <w:t>Maixner</w:t>
-      </w:r>
-      <w:proofErr w:type="spellEnd"/>
-      <w:r>
-        <w:rPr>
-          <w:rFonts w:ascii="Arial" w:hAnsi="Arial" w:cs="Arial"/>
-        </w:rPr>
-        <w:t xml:space="preserve">, U., Strapp, W., and </w:t>
-      </w:r>
-      <w:proofErr w:type="spellStart"/>
-      <w:r>
-        <w:rPr>
-          <w:rFonts w:ascii="Arial" w:hAnsi="Arial" w:cs="Arial"/>
-        </w:rPr>
-        <w:t>Wasey</w:t>
-      </w:r>
-      <w:proofErr w:type="spellEnd"/>
-      <w:r>
-        <w:rPr>
-          <w:rFonts w:ascii="Arial" w:hAnsi="Arial" w:cs="Arial"/>
-        </w:rPr>
-        <w:t xml:space="preserve">, M.: Advance- </w:t>
-      </w:r>
-      <w:proofErr w:type="spellStart"/>
-      <w:r>
-        <w:rPr>
-          <w:rFonts w:ascii="Arial" w:hAnsi="Arial" w:cs="Arial"/>
-        </w:rPr>
-        <w:t>ments</w:t>
-      </w:r>
-      <w:proofErr w:type="spellEnd"/>
-      <w:r>
-        <w:rPr>
-          <w:rFonts w:ascii="Arial" w:hAnsi="Arial" w:cs="Arial"/>
-        </w:rPr>
-        <w:t xml:space="preserve"> in Techniques for Calibration and Characterization of </w:t>
-      </w:r>
-      <w:proofErr w:type="gramStart"/>
-      <w:r>
-        <w:rPr>
-          <w:rFonts w:ascii="Arial" w:hAnsi="Arial" w:cs="Arial"/>
-        </w:rPr>
-        <w:t>In</w:t>
-      </w:r>
-      <w:proofErr w:type="gramEnd"/>
-      <w:r>
-        <w:rPr>
-          <w:rFonts w:ascii="Arial" w:hAnsi="Arial" w:cs="Arial"/>
-        </w:rPr>
-        <w:t xml:space="preserve"> Situ Optical Particle Measuring Probes, and Applications to the FSSP-100 Probe, J. Atmos. Oceanic Technol., 24, 745–760, doi:10.1175/JTECH2006.1, 2007.</w:t>
+        <w:t>Nagel, D., Maixner, U., Strapp, W., and Wasey, M.: Advance- ments in Techniques for Calibration and Characterization of In Situ Optical Particle Measuring Probes, and Applications to the FSSP-100 Probe, J. Atmos. Oceanic Technol., 24, 745–760, doi:10.1175/JTECH2006.1, 2007.</w:t>
       </w:r>
     </w:p>
     <w:p>
@@ -15811,35 +14940,7 @@
           <w:rFonts w:ascii="Arial" w:hAnsi="Arial" w:cs="Arial"/>
         </w:rPr>
         <w:lastRenderedPageBreak/>
-        <w:t xml:space="preserve">Perrin, T., J. L. </w:t>
-      </w:r>
-      <w:proofErr w:type="spellStart"/>
-      <w:r>
-        <w:rPr>
-          <w:rFonts w:ascii="Arial" w:hAnsi="Arial" w:cs="Arial"/>
-        </w:rPr>
-        <w:t>Brenguier</w:t>
-      </w:r>
-      <w:proofErr w:type="spellEnd"/>
-      <w:r>
-        <w:rPr>
-          <w:rFonts w:ascii="Arial" w:hAnsi="Arial" w:cs="Arial"/>
-        </w:rPr>
-        <w:t xml:space="preserve">, and T. </w:t>
-      </w:r>
-      <w:proofErr w:type="spellStart"/>
-      <w:r>
-        <w:rPr>
-          <w:rFonts w:ascii="Arial" w:hAnsi="Arial" w:cs="Arial"/>
-        </w:rPr>
-        <w:t>Bourrianne</w:t>
-      </w:r>
-      <w:proofErr w:type="spellEnd"/>
-      <w:r>
-        <w:rPr>
-          <w:rFonts w:ascii="Arial" w:hAnsi="Arial" w:cs="Arial"/>
-        </w:rPr>
-        <w:t xml:space="preserve">, 1998: Modeling coincidence effects in the Fast-FSSP with a Monte Carlo model. </w:t>
+        <w:t xml:space="preserve">Perrin, T., J. L. Brenguier, and T. Bourrianne, 1998: Modeling coincidence effects in the Fast-FSSP with a Monte Carlo model. </w:t>
       </w:r>
       <w:r>
         <w:rPr>
@@ -15869,63 +14970,7 @@
         <w:rPr>
           <w:rFonts w:ascii="Arial" w:hAnsi="Arial" w:cs="Arial"/>
         </w:rPr>
-        <w:t xml:space="preserve">Schwarzenboeck, A., G. </w:t>
-      </w:r>
-      <w:proofErr w:type="spellStart"/>
-      <w:r>
-        <w:rPr>
-          <w:rFonts w:ascii="Arial" w:hAnsi="Arial" w:cs="Arial"/>
-        </w:rPr>
-        <w:t>Mioche</w:t>
-      </w:r>
-      <w:proofErr w:type="spellEnd"/>
-      <w:r>
-        <w:rPr>
-          <w:rFonts w:ascii="Arial" w:hAnsi="Arial" w:cs="Arial"/>
-        </w:rPr>
-        <w:t xml:space="preserve">, A. </w:t>
-      </w:r>
-      <w:proofErr w:type="spellStart"/>
-      <w:r>
-        <w:rPr>
-          <w:rFonts w:ascii="Arial" w:hAnsi="Arial" w:cs="Arial"/>
-        </w:rPr>
-        <w:t>Armetta</w:t>
-      </w:r>
-      <w:proofErr w:type="spellEnd"/>
-      <w:r>
-        <w:rPr>
-          <w:rFonts w:ascii="Arial" w:hAnsi="Arial" w:cs="Arial"/>
-        </w:rPr>
-        <w:t xml:space="preserve">, A. </w:t>
-      </w:r>
-      <w:proofErr w:type="spellStart"/>
-      <w:r>
-        <w:rPr>
-          <w:rFonts w:ascii="Arial" w:hAnsi="Arial" w:cs="Arial"/>
-        </w:rPr>
-        <w:t>Herber</w:t>
-      </w:r>
-      <w:proofErr w:type="spellEnd"/>
-      <w:r>
-        <w:rPr>
-          <w:rFonts w:ascii="Arial" w:hAnsi="Arial" w:cs="Arial"/>
-        </w:rPr>
-        <w:t xml:space="preserve">, and J.-F. </w:t>
-      </w:r>
-      <w:proofErr w:type="spellStart"/>
-      <w:r>
-        <w:rPr>
-          <w:rFonts w:ascii="Arial" w:hAnsi="Arial" w:cs="Arial"/>
-        </w:rPr>
-        <w:t>Gayet</w:t>
-      </w:r>
-      <w:proofErr w:type="spellEnd"/>
-      <w:r>
-        <w:rPr>
-          <w:rFonts w:ascii="Arial" w:hAnsi="Arial" w:cs="Arial"/>
-        </w:rPr>
-        <w:t xml:space="preserve">, 2009: Response of the Nevzorov hot wire probe in clouds dominated by droplet conditions in the drizzle size range. </w:t>
+        <w:t xml:space="preserve">Schwarzenboeck, A., G. Mioche, A. Armetta, A. Herber, and J.-F. Gayet, 2009: Response of the Nevzorov hot wire probe in clouds dominated by droplet conditions in the drizzle size range. </w:t>
       </w:r>
       <w:r>
         <w:rPr>
@@ -15969,21 +15014,7 @@
         <w:rPr>
           <w:rFonts w:ascii="Arial" w:hAnsi="Arial" w:cs="Arial"/>
         </w:rPr>
-        <w:t xml:space="preserve">Sky </w:t>
-      </w:r>
-      <w:proofErr w:type="spellStart"/>
-      <w:r>
-        <w:rPr>
-          <w:rFonts w:ascii="Arial" w:hAnsi="Arial" w:cs="Arial"/>
-        </w:rPr>
-        <w:t>PhysTech</w:t>
-      </w:r>
-      <w:proofErr w:type="spellEnd"/>
-      <w:r>
-        <w:rPr>
-          <w:rFonts w:ascii="Arial" w:hAnsi="Arial" w:cs="Arial"/>
-        </w:rPr>
-        <w:t xml:space="preserve"> Incorporated: Operating Manual, Nevzorov hot wire LWC / TWC Probe.</w:t>
+        <w:t>Sky PhysTech Incorporated: Operating Manual, Nevzorov hot wire LWC / TWC Probe.</w:t>
       </w:r>
     </w:p>
     <w:p>
@@ -16027,21 +15058,7 @@
         <w:rPr>
           <w:rFonts w:ascii="Arial" w:hAnsi="Arial" w:cs="Arial"/>
         </w:rPr>
-        <w:t>, 791–806, doi:10.1175/1520-0426(2003)020&lt;</w:t>
-      </w:r>
-      <w:proofErr w:type="gramStart"/>
-      <w:r>
-        <w:rPr>
-          <w:rFonts w:ascii="Arial" w:hAnsi="Arial" w:cs="Arial"/>
-        </w:rPr>
-        <w:t>0791:WTMOTR</w:t>
-      </w:r>
-      <w:proofErr w:type="gramEnd"/>
-      <w:r>
-        <w:rPr>
-          <w:rFonts w:ascii="Arial" w:hAnsi="Arial" w:cs="Arial"/>
-        </w:rPr>
-        <w:t>&gt;2.0.CO;2.</w:t>
+        <w:t>, 791–806, doi:10.1175/1520-0426(2003)020&lt;0791:WTMOTR&gt;2.0.CO;2.</w:t>
       </w:r>
     </w:p>
     <w:p>
@@ -16053,7 +15070,6 @@
           <w:rFonts w:ascii="Arial" w:hAnsi="Arial" w:cs="Arial"/>
         </w:rPr>
       </w:pPr>
-      <w:proofErr w:type="spellStart"/>
       <w:r>
         <w:rPr>
           <w:rFonts w:ascii="Arial" w:hAnsi="Arial" w:cs="Arial"/>
@@ -16064,14 +15080,7 @@
         <w:rPr>
           <w:rFonts w:ascii="Arial" w:hAnsi="Arial" w:cs="Arial"/>
         </w:rPr>
-        <w:t>lkis</w:t>
-      </w:r>
-      <w:proofErr w:type="spellEnd"/>
-      <w:r>
-        <w:rPr>
-          <w:rFonts w:ascii="Arial" w:hAnsi="Arial" w:cs="Arial"/>
-        </w:rPr>
-        <w:t>, J.</w:t>
+        <w:t>lkis, J.</w:t>
       </w:r>
       <w:r>
         <w:rPr>
@@ -16089,19 +15098,11 @@
           <w:rFonts w:ascii="Arial" w:hAnsi="Arial" w:cs="Arial"/>
         </w:rPr>
       </w:pPr>
-      <w:proofErr w:type="spellStart"/>
-      <w:r>
-        <w:rPr>
-          <w:rFonts w:ascii="Arial" w:hAnsi="Arial" w:cs="Arial"/>
-        </w:rPr>
-        <w:t>Tölle</w:t>
-      </w:r>
-      <w:proofErr w:type="spellEnd"/>
-      <w:r>
-        <w:rPr>
-          <w:rFonts w:ascii="Arial" w:hAnsi="Arial" w:cs="Arial"/>
-        </w:rPr>
-        <w:t>, M. H., and S. K. Krueger, 2014: Effects of entrainment and mixing on droplet size distributions in warm cumulus clouds. J. Adv. Model. Earth Syst., 6, 281–299, doi:10.1002/2012MS000209.</w:t>
+      <w:r>
+        <w:rPr>
+          <w:rFonts w:ascii="Arial" w:hAnsi="Arial" w:cs="Arial"/>
+        </w:rPr>
+        <w:t>Tölle, M. H., and S. K. Krueger, 2014: Effects of entrainment and mixing on droplet size distributions in warm cumulus clouds. J. Adv. Model. Earth Syst., 6, 281–299, doi:10.1002/2012MS000209.</w:t>
       </w:r>
     </w:p>
     <w:p>
@@ -16154,19 +15155,11 @@
         <w:annotationRef/>
       </w:r>
       <w:r>
-        <w:t xml:space="preserve">Find a reference. Know I’ve seen a good one; maybe linked from </w:t>
-      </w:r>
-      <w:proofErr w:type="spellStart"/>
-      <w:r>
-        <w:t>dmt’s</w:t>
-      </w:r>
-      <w:proofErr w:type="spellEnd"/>
-      <w:r>
-        <w:t xml:space="preserve"> site…</w:t>
+        <w:t>Find a reference. Know I’ve seen a good one; maybe linked from dmt’s site…</w:t>
       </w:r>
     </w:p>
   </w:comment>
-  <w:comment w:id="3" w:author="Spencer Thomas Faber" w:date="2016-07-21T20:10:00Z" w:initials="SF">
+  <w:comment w:id="2" w:author="Spencer Thomas Faber" w:date="2016-07-21T20:10:00Z" w:initials="SF">
     <w:p>
       <w:pPr>
         <w:pStyle w:val="CommentText"/>
@@ -17003,7 +15996,7 @@
   <w:num w:numId="3">
     <w:abstractNumId w:val="2"/>
     <w:lvlOverride w:ilvl="0">
-      <w:lvl w:ilvl="0" w:tplc="32C2B790">
+      <w:lvl w:ilvl="0" w:tplc="6388AE9E">
         <w:start w:val="1"/>
         <w:numFmt w:val="bullet"/>
         <w:lvlText w:val="-"/>
@@ -17034,7 +16027,7 @@
       </w:lvl>
     </w:lvlOverride>
     <w:lvlOverride w:ilvl="1">
-      <w:lvl w:ilvl="1" w:tplc="7D28F952">
+      <w:lvl w:ilvl="1" w:tplc="864EC080">
         <w:start w:val="1"/>
         <w:numFmt w:val="bullet"/>
         <w:lvlText w:val="•"/>
@@ -17063,7 +16056,7 @@
       </w:lvl>
     </w:lvlOverride>
     <w:lvlOverride w:ilvl="2">
-      <w:lvl w:ilvl="2" w:tplc="47421368">
+      <w:lvl w:ilvl="2" w:tplc="9C422A62">
         <w:start w:val="1"/>
         <w:numFmt w:val="bullet"/>
         <w:lvlText w:val="-"/>
@@ -17092,7 +16085,7 @@
       </w:lvl>
     </w:lvlOverride>
     <w:lvlOverride w:ilvl="3">
-      <w:lvl w:ilvl="3" w:tplc="E4ECBB10">
+      <w:lvl w:ilvl="3" w:tplc="5894B8A6">
         <w:start w:val="1"/>
         <w:numFmt w:val="bullet"/>
         <w:lvlText w:val="•"/>
@@ -17121,7 +16114,7 @@
       </w:lvl>
     </w:lvlOverride>
     <w:lvlOverride w:ilvl="4">
-      <w:lvl w:ilvl="4" w:tplc="E07ED0DA">
+      <w:lvl w:ilvl="4" w:tplc="40CC2238">
         <w:start w:val="1"/>
         <w:numFmt w:val="bullet"/>
         <w:lvlText w:val="-"/>
@@ -17150,7 +16143,7 @@
       </w:lvl>
     </w:lvlOverride>
     <w:lvlOverride w:ilvl="5">
-      <w:lvl w:ilvl="5" w:tplc="C2802F3C">
+      <w:lvl w:ilvl="5" w:tplc="324AA78E">
         <w:start w:val="1"/>
         <w:numFmt w:val="bullet"/>
         <w:lvlText w:val="•"/>
@@ -17179,7 +16172,7 @@
       </w:lvl>
     </w:lvlOverride>
     <w:lvlOverride w:ilvl="6">
-      <w:lvl w:ilvl="6" w:tplc="5E30EAD6">
+      <w:lvl w:ilvl="6" w:tplc="95566CA8">
         <w:start w:val="1"/>
         <w:numFmt w:val="bullet"/>
         <w:lvlText w:val="-"/>
@@ -17208,7 +16201,7 @@
       </w:lvl>
     </w:lvlOverride>
     <w:lvlOverride w:ilvl="7">
-      <w:lvl w:ilvl="7" w:tplc="C270C0D0">
+      <w:lvl w:ilvl="7" w:tplc="D3FE74B0">
         <w:start w:val="1"/>
         <w:numFmt w:val="bullet"/>
         <w:lvlText w:val="•"/>
@@ -17237,7 +16230,7 @@
       </w:lvl>
     </w:lvlOverride>
     <w:lvlOverride w:ilvl="8">
-      <w:lvl w:ilvl="8" w:tplc="96F8530A">
+      <w:lvl w:ilvl="8" w:tplc="FBFA469A">
         <w:start w:val="1"/>
         <w:numFmt w:val="bullet"/>
         <w:lvlText w:val="-"/>
@@ -18165,7 +17158,7 @@
 </file>
 
 <file path=customXml/itemProps1.xml><?xml version="1.0" encoding="utf-8"?>
-<ds:datastoreItem xmlns:ds="http://schemas.openxmlformats.org/officeDocument/2006/customXml" ds:itemID="{6D8A7BEB-C3DB-CA43-9B93-1978AB057489}">
+<ds:datastoreItem xmlns:ds="http://schemas.openxmlformats.org/officeDocument/2006/customXml" ds:itemID="{421C827B-301F-DF43-A815-76F69BBA8B7A}">
   <ds:schemaRefs>
     <ds:schemaRef ds:uri="http://schemas.openxmlformats.org/officeDocument/2006/bibliography"/>
   </ds:schemaRefs>

</xml_diff>